<commit_message>
petits changements dans la doc
</commit_message>
<xml_diff>
--- a/documentation/3_Documentation_Projet.docx
+++ b/documentation/3_Documentation_Projet.docx
@@ -2856,48 +2856,6 @@
     </w:p>
     <w:p>
       <w:pPr>
-        <w:rPr>
-          <w:rFonts w:cs="Arial"/>
-          <w:sz w:val="22"/>
-          <w:szCs w:val="22"/>
-          <w:lang w:val="fr-CH"/>
-        </w:rPr>
-      </w:pPr>
-    </w:p>
-    <w:p>
-      <w:pPr>
-        <w:rPr>
-          <w:rFonts w:cs="Arial"/>
-          <w:sz w:val="22"/>
-          <w:szCs w:val="22"/>
-          <w:lang w:val="fr-CH"/>
-        </w:rPr>
-      </w:pPr>
-    </w:p>
-    <w:p>
-      <w:pPr>
-        <w:tabs>
-          <w:tab w:val="left" w:pos="7500"/>
-        </w:tabs>
-        <w:rPr>
-          <w:rFonts w:cs="Arial"/>
-          <w:sz w:val="22"/>
-          <w:szCs w:val="22"/>
-          <w:lang w:val="fr-CH"/>
-        </w:rPr>
-      </w:pPr>
-      <w:r>
-        <w:rPr>
-          <w:rFonts w:cs="Arial"/>
-          <w:sz w:val="22"/>
-          <w:szCs w:val="22"/>
-          <w:lang w:val="fr-CH"/>
-        </w:rPr>
-        <w:tab/>
-      </w:r>
-    </w:p>
-    <w:p>
-      <w:pPr>
         <w:tabs>
           <w:tab w:val="left" w:pos="7500"/>
         </w:tabs>
@@ -2917,15 +2875,6 @@
           <w:titlePg/>
         </w:sectPr>
       </w:pPr>
-      <w:r>
-        <w:rPr>
-          <w:rFonts w:cs="Arial"/>
-          <w:sz w:val="22"/>
-          <w:szCs w:val="22"/>
-          <w:lang w:val="fr-CH"/>
-        </w:rPr>
-        <w:tab/>
-      </w:r>
     </w:p>
     <w:p>
       <w:pPr>
@@ -3242,13 +3191,13 @@
         </w:numPr>
       </w:pPr>
       <w:bookmarkStart w:id="14" w:name="_Toc250790974"/>
-      <w:bookmarkStart w:id="15" w:name="_Toc114965598"/>
-      <w:bookmarkStart w:id="16" w:name="_Toc215218866"/>
+      <w:bookmarkStart w:id="15" w:name="_Toc215218866"/>
+      <w:bookmarkStart w:id="16" w:name="_Toc114965598"/>
       <w:r>
         <w:t>Objectifs du système</w:t>
       </w:r>
       <w:bookmarkEnd w:id="14"/>
-      <w:bookmarkEnd w:id="16"/>
+      <w:bookmarkEnd w:id="15"/>
     </w:p>
     <w:p>
       <w:pPr>
@@ -3347,7 +3296,7 @@
       </w:pPr>
       <w:bookmarkStart w:id="17" w:name="_Toc250790975"/>
       <w:bookmarkStart w:id="18" w:name="_Toc215218867"/>
-      <w:bookmarkEnd w:id="15"/>
+      <w:bookmarkEnd w:id="16"/>
       <w:r>
         <w:t>Variantes</w:t>
       </w:r>
@@ -4043,14 +3992,14 @@
           <w:numId w:val="1"/>
         </w:numPr>
       </w:pPr>
-      <w:bookmarkStart w:id="24" w:name="_Toc250790980"/>
-      <w:bookmarkStart w:id="25" w:name="_Toc215218870"/>
+      <w:bookmarkStart w:id="24" w:name="_Toc215218870"/>
+      <w:bookmarkStart w:id="25" w:name="_Toc250790980"/>
       <w:bookmarkEnd w:id="23"/>
       <w:r>
         <w:lastRenderedPageBreak/>
         <w:t>Analyse</w:t>
       </w:r>
-      <w:bookmarkEnd w:id="25"/>
+      <w:bookmarkEnd w:id="24"/>
     </w:p>
     <w:p>
       <w:pPr>
@@ -4115,7 +4064,7 @@
         <w:lastRenderedPageBreak/>
         <w:t>Concept</w:t>
       </w:r>
-      <w:bookmarkEnd w:id="24"/>
+      <w:bookmarkEnd w:id="25"/>
       <w:bookmarkEnd w:id="29"/>
     </w:p>
     <w:p>
@@ -5136,13 +5085,13 @@
       <w:pPr>
         <w:pStyle w:val="Titre1"/>
       </w:pPr>
-      <w:bookmarkStart w:id="48" w:name="_Toc250790996"/>
-      <w:bookmarkStart w:id="49" w:name="_Toc215218885"/>
+      <w:bookmarkStart w:id="48" w:name="_Toc215218885"/>
+      <w:bookmarkStart w:id="49" w:name="_Toc250790996"/>
       <w:r>
         <w:lastRenderedPageBreak/>
         <w:t>Conclusion</w:t>
       </w:r>
-      <w:bookmarkEnd w:id="49"/>
+      <w:bookmarkEnd w:id="48"/>
     </w:p>
     <w:p>
       <w:pPr>
@@ -5236,13 +5185,7 @@
         <w:rPr>
           <w:highlight w:val="yellow"/>
         </w:rPr>
-        <w:t>e</w:t>
-      </w:r>
-      <w:r>
-        <w:rPr>
-          <w:highlight w:val="yellow"/>
-        </w:rPr>
-        <w:t>3</w:t>
+        <w:t>e3</w:t>
       </w:r>
       <w:bookmarkEnd w:id="54"/>
     </w:p>
@@ -5275,7 +5218,7 @@
       </w:r>
       <w:bookmarkStart w:id="56" w:name="_Toc114965612"/>
       <w:bookmarkStart w:id="57" w:name="_Toc250790997"/>
-      <w:bookmarkEnd w:id="48"/>
+      <w:bookmarkEnd w:id="49"/>
       <w:bookmarkEnd w:id="55"/>
     </w:p>
     <w:p>
@@ -5990,7 +5933,7 @@
                   <w:rPr>
                     <w:lang w:val="fr-CH"/>
                   </w:rPr>
-                  <w:t>17.11.2025 08:54</w:t>
+                  <w:t>28.11.2025 10:40</w:t>
                 </w:r>
                 <w:r>
                   <w:rPr>
@@ -6056,7 +5999,7 @@
       <w:fldChar w:fldCharType="separate"/>
     </w:r>
     <w:r>
-      <w:instrText>3</w:instrText>
+      <w:instrText>2</w:instrText>
     </w:r>
     <w:r>
       <w:fldChar w:fldCharType="end"/>
@@ -6068,7 +6011,7 @@
       <w:fldChar w:fldCharType="separate"/>
     </w:r>
     <w:r>
-      <w:instrText>3</w:instrText>
+      <w:instrText>2</w:instrText>
     </w:r>
     <w:r>
       <w:fldChar w:fldCharType="end"/>
@@ -6081,7 +6024,7 @@
     </w:r>
     <w:bookmarkStart w:id="0" w:name="PagesS2"/>
     <w:r>
-      <w:t>3</w:t>
+      <w:t>2</w:t>
     </w:r>
     <w:bookmarkEnd w:id="0"/>
     <w:r>
@@ -6287,7 +6230,7 @@
                   <w:rPr>
                     <w:lang w:val="fr-CH"/>
                   </w:rPr>
-                  <w:t>17.11.2025 08:54</w:t>
+                  <w:t>28.11.2025 10:40</w:t>
                 </w:r>
                 <w:r>
                   <w:rPr>
@@ -6500,7 +6443,7 @@
                   <w:rPr>
                     <w:lang w:val="fr-CH"/>
                   </w:rPr>
-                  <w:t>17.11.2025 08:54</w:t>
+                  <w:t>28.11.2025 10:40</w:t>
                 </w:r>
                 <w:r>
                   <w:rPr>
@@ -9424,6 +9367,7 @@
     <w:rsid w:val="00831DD5"/>
     <w:rsid w:val="008351A8"/>
     <w:rsid w:val="008E6739"/>
+    <w:rsid w:val="009777EB"/>
     <w:rsid w:val="00A22FB8"/>
     <w:rsid w:val="00A30BED"/>
     <w:rsid w:val="00A419DC"/>
@@ -9448,6 +9392,7 @@
     <w:rsid w:val="00EA5045"/>
     <w:rsid w:val="00EC4AC7"/>
     <w:rsid w:val="00F5157F"/>
+    <w:rsid w:val="00F62486"/>
     <w:rsid w:val="00F8402B"/>
     <w:rsid w:val="00F96DD0"/>
     <w:rsid w:val="00FE7EB8"/>

</xml_diff>

<commit_message>
Update documentation sprint 1
</commit_message>
<xml_diff>
--- a/documentation/3_Documentation_Projet.docx
+++ b/documentation/3_Documentation_Projet.docx
@@ -54,7 +54,6 @@
                       <w:rFonts w:cs="Arial"/>
                       <w:b/>
                       <w:sz w:val="28"/>
-                      <w:lang w:val="fr-CH"/>
                     </w:rPr>
                   </w:pPr>
                   <w:r>
@@ -62,7 +61,6 @@
                       <w:rFonts w:cs="Arial"/>
                       <w:b/>
                       <w:sz w:val="28"/>
-                      <w:lang w:val="fr-CH"/>
                     </w:rPr>
                     <w:t>Informaticien/-ne CFC</w:t>
                   </w:r>
@@ -72,14 +70,12 @@
                     <w:rPr>
                       <w:rFonts w:cs="Arial"/>
                       <w:sz w:val="22"/>
-                      <w:lang w:val="fr-CH"/>
                     </w:rPr>
                   </w:pPr>
                   <w:r>
                     <w:rPr>
                       <w:rFonts w:cs="Arial"/>
                       <w:sz w:val="22"/>
-                      <w:lang w:val="fr-CH"/>
                     </w:rPr>
                     <w:t>Travail pratique individuel 20</w:t>
                   </w:r>
@@ -87,7 +83,6 @@
                     <w:rPr>
                       <w:rFonts w:cs="Arial"/>
                       <w:sz w:val="22"/>
-                      <w:lang w:val="fr-CH"/>
                     </w:rPr>
                     <w:t>2</w:t>
                   </w:r>
@@ -95,7 +90,6 @@
                     <w:rPr>
                       <w:rFonts w:cs="Arial"/>
                       <w:sz w:val="22"/>
-                      <w:lang w:val="fr-CH"/>
                     </w:rPr>
                     <w:t>5</w:t>
                   </w:r>
@@ -103,7 +97,6 @@
                     <w:rPr>
                       <w:rFonts w:cs="Arial"/>
                       <w:sz w:val="22"/>
-                      <w:lang w:val="fr-CH"/>
                     </w:rPr>
                     <w:t xml:space="preserve"> (TPI)</w:t>
                   </w:r>
@@ -121,16 +114,14 @@
                       <w:b/>
                       <w:spacing w:val="20"/>
                       <w:sz w:val="26"/>
-                      <w:lang w:val="de-DE"/>
                     </w:rPr>
                   </w:pPr>
                   <w:r>
                     <w:rPr>
                       <w:b/>
-                      <w:noProof/>
                       <w:spacing w:val="20"/>
                       <w:sz w:val="26"/>
-                      <w:lang w:val="fr-CH" w:eastAsia="fr-CH"/>
+                      <w:lang w:eastAsia="fr-CH"/>
                     </w:rPr>
                     <w:drawing>
                       <wp:inline distT="0" distB="0" distL="0" distR="0" wp14:anchorId="04101375" wp14:editId="77C7351C">
@@ -178,13 +169,7 @@
               </w:tc>
             </w:tr>
           </w:tbl>
-          <w:p>
-            <w:pPr>
-              <w:rPr>
-                <w:lang w:val="de-DE"/>
-              </w:rPr>
-            </w:pPr>
-          </w:p>
+          <w:p/>
         </w:tc>
       </w:tr>
       <w:tr>
@@ -206,7 +191,6 @@
                 <w:b/>
                 <w:spacing w:val="20"/>
                 <w:sz w:val="26"/>
-                <w:lang w:val="de-DE"/>
               </w:rPr>
             </w:pPr>
           </w:p>
@@ -221,7 +205,6 @@
           <w:b/>
           <w:i w:val="0"/>
           <w:sz w:val="24"/>
-          <w:lang w:val="fr-CH"/>
         </w:rPr>
       </w:pPr>
       <w:r>
@@ -229,7 +212,6 @@
           <w:b/>
           <w:i w:val="0"/>
           <w:sz w:val="24"/>
-          <w:lang w:val="fr-CH"/>
         </w:rPr>
         <w:t>Modèle de rapport v1.</w:t>
       </w:r>
@@ -238,7 +220,6 @@
           <w:b/>
           <w:i w:val="0"/>
           <w:sz w:val="24"/>
-          <w:lang w:val="fr-CH"/>
         </w:rPr>
         <w:t>4</w:t>
       </w:r>
@@ -247,7 +228,6 @@
           <w:b/>
           <w:i w:val="0"/>
           <w:sz w:val="24"/>
-          <w:lang w:val="fr-CH"/>
         </w:rPr>
         <w:t xml:space="preserve"> </w:t>
       </w:r>
@@ -256,54 +236,50 @@
       <w:pPr>
         <w:rPr>
           <w:rFonts w:cs="Arial"/>
-          <w:lang w:val="fr-CH"/>
         </w:rPr>
       </w:pPr>
       <w:r>
         <w:rPr>
           <w:sz w:val="24"/>
-          <w:lang w:val="fr-CH"/>
         </w:rPr>
         <w:t xml:space="preserve">Nom du candidat : </w:t>
       </w:r>
-      <w:r>
-        <w:rPr>
-          <w:lang w:val="fr-CH"/>
-        </w:rPr>
-        <w:t>Fejzaj Leon</w:t>
+      <w:proofErr w:type="spellStart"/>
+      <w:r>
+        <w:t>Fejzaj</w:t>
+      </w:r>
+      <w:proofErr w:type="spellEnd"/>
+      <w:r>
+        <w:t xml:space="preserve"> Leon</w:t>
       </w:r>
       <w:r>
         <w:rPr>
           <w:rFonts w:cs="Arial"/>
-          <w:lang w:val="fr-CH"/>
         </w:rPr>
         <w:t xml:space="preserve"> / </w:t>
       </w:r>
       <w:r>
-        <w:rPr>
-          <w:lang w:val="fr-CH"/>
-        </w:rPr>
         <w:t>Crausaz Jules</w:t>
       </w:r>
       <w:r>
         <w:rPr>
           <w:rFonts w:cs="Arial"/>
-          <w:lang w:val="fr-CH"/>
         </w:rPr>
         <w:t xml:space="preserve"> / </w:t>
       </w:r>
-      <w:r>
-        <w:rPr>
-          <w:lang w:val="fr-CH"/>
-        </w:rPr>
-        <w:t>Magliani Lorenzo</w:t>
+      <w:proofErr w:type="spellStart"/>
+      <w:r>
+        <w:t>Magliani</w:t>
+      </w:r>
+      <w:proofErr w:type="spellEnd"/>
+      <w:r>
+        <w:t xml:space="preserve"> Lorenzo</w:t>
       </w:r>
     </w:p>
     <w:p>
       <w:pPr>
         <w:rPr>
           <w:rFonts w:cs="Arial"/>
-          <w:lang w:val="fr-CH"/>
         </w:rPr>
       </w:pPr>
     </w:p>
@@ -311,7 +287,6 @@
       <w:pPr>
         <w:rPr>
           <w:rFonts w:cs="Arial"/>
-          <w:lang w:val="fr-CH"/>
         </w:rPr>
       </w:pPr>
     </w:p>
@@ -319,7 +294,6 @@
       <w:pPr>
         <w:rPr>
           <w:rFonts w:cs="Arial"/>
-          <w:lang w:val="fr-CH"/>
         </w:rPr>
       </w:pPr>
     </w:p>
@@ -330,7 +304,6 @@
           <w:rFonts w:cs="Arial"/>
           <w:b/>
           <w:sz w:val="36"/>
-          <w:lang w:val="fr-CH"/>
         </w:rPr>
       </w:pPr>
       <w:r>
@@ -338,25 +311,24 @@
           <w:rFonts w:cs="Arial"/>
           <w:b/>
           <w:sz w:val="36"/>
-          <w:lang w:val="fr-CH"/>
         </w:rPr>
         <w:t>« </w:t>
       </w:r>
+      <w:proofErr w:type="spellStart"/>
       <w:r>
         <w:rPr>
           <w:rFonts w:cs="Arial"/>
           <w:b/>
           <w:sz w:val="36"/>
-          <w:lang w:val="fr-CH"/>
         </w:rPr>
         <w:t>SpeleoThink</w:t>
       </w:r>
+      <w:proofErr w:type="spellEnd"/>
       <w:r>
         <w:rPr>
           <w:rFonts w:cs="Arial"/>
           <w:b/>
           <w:sz w:val="36"/>
-          <w:lang w:val="fr-CH"/>
         </w:rPr>
         <w:t xml:space="preserve"> </w:t>
       </w:r>
@@ -365,7 +337,6 @@
           <w:rFonts w:cs="Arial"/>
           <w:b/>
           <w:sz w:val="36"/>
-          <w:lang w:val="fr-CH"/>
         </w:rPr>
         <w:t>»</w:t>
       </w:r>
@@ -376,7 +347,6 @@
         <w:rPr>
           <w:rFonts w:cs="Arial"/>
           <w:sz w:val="32"/>
-          <w:lang w:val="fr-CH"/>
         </w:rPr>
       </w:pPr>
     </w:p>
@@ -386,7 +356,6 @@
         <w:rPr>
           <w:rFonts w:cs="Arial"/>
           <w:sz w:val="32"/>
-          <w:lang w:val="fr-CH"/>
         </w:rPr>
       </w:pPr>
     </w:p>
@@ -396,7 +365,6 @@
         <w:rPr>
           <w:rFonts w:cs="Arial"/>
           <w:sz w:val="32"/>
-          <w:lang w:val="fr-CH"/>
         </w:rPr>
       </w:pPr>
     </w:p>
@@ -406,7 +374,6 @@
         <w:rPr>
           <w:rFonts w:cs="Arial"/>
           <w:sz w:val="32"/>
-          <w:lang w:val="fr-CH"/>
         </w:rPr>
       </w:pPr>
     </w:p>
@@ -416,14 +383,12 @@
         <w:rPr>
           <w:rFonts w:cs="Arial"/>
           <w:sz w:val="32"/>
-          <w:lang w:val="fr-CH"/>
         </w:rPr>
       </w:pPr>
       <w:r>
         <w:rPr>
           <w:rFonts w:cs="Arial"/>
           <w:sz w:val="32"/>
-          <w:lang w:val="fr-CH"/>
         </w:rPr>
         <w:br w:type="page"/>
       </w:r>
@@ -434,7 +399,6 @@
         <w:rPr>
           <w:rFonts w:cs="Arial"/>
           <w:sz w:val="32"/>
-          <w:lang w:val="fr-CH"/>
         </w:rPr>
       </w:pPr>
     </w:p>
@@ -455,7 +419,6 @@
       <w:pPr>
         <w:rPr>
           <w:rFonts w:cs="Arial"/>
-          <w:lang w:val="fr-CH"/>
         </w:rPr>
       </w:pPr>
     </w:p>
@@ -466,10 +429,9 @@
           <w:rFonts w:asciiTheme="minorHAnsi" w:eastAsiaTheme="minorEastAsia" w:hAnsiTheme="minorHAnsi" w:cstheme="minorBidi"/>
           <w:b w:val="0"/>
           <w:bCs w:val="0"/>
-          <w:noProof/>
           <w:kern w:val="2"/>
           <w:sz w:val="24"/>
-          <w:lang w:val="fr-CH" w:eastAsia="fr-CH"/>
+          <w:lang w:eastAsia="fr-CH"/>
           <w14:ligatures w14:val="standardContextual"/>
         </w:rPr>
       </w:pPr>
@@ -477,19 +439,12 @@
         <w:fldChar w:fldCharType="begin"/>
       </w:r>
       <w:r>
-        <w:rPr>
-          <w:lang w:val="fr-CH"/>
-        </w:rPr>
         <w:instrText xml:space="preserve"> TOC \o "1-2" </w:instrText>
       </w:r>
       <w:r>
         <w:fldChar w:fldCharType="separate"/>
       </w:r>
       <w:r>
-        <w:rPr>
-          <w:noProof/>
-          <w:lang w:val="fr-CH"/>
-        </w:rPr>
         <w:t>1</w:t>
       </w:r>
       <w:r>
@@ -497,63 +452,32 @@
           <w:rFonts w:asciiTheme="minorHAnsi" w:eastAsiaTheme="minorEastAsia" w:hAnsiTheme="minorHAnsi" w:cstheme="minorBidi"/>
           <w:b w:val="0"/>
           <w:bCs w:val="0"/>
-          <w:noProof/>
           <w:kern w:val="2"/>
           <w:sz w:val="24"/>
-          <w:lang w:val="fr-CH" w:eastAsia="fr-CH"/>
+          <w:lang w:eastAsia="fr-CH"/>
           <w14:ligatures w14:val="standardContextual"/>
         </w:rPr>
         <w:tab/>
       </w:r>
       <w:r>
-        <w:rPr>
-          <w:noProof/>
-          <w:lang w:val="fr-CH"/>
-        </w:rPr>
         <w:t>Les grandes lignes du projet</w:t>
       </w:r>
       <w:r>
-        <w:rPr>
-          <w:noProof/>
-          <w:lang w:val="fr-CH"/>
-        </w:rPr>
         <w:tab/>
       </w:r>
       <w:r>
-        <w:rPr>
-          <w:noProof/>
-        </w:rPr>
         <w:fldChar w:fldCharType="begin"/>
       </w:r>
       <w:r>
-        <w:rPr>
-          <w:noProof/>
-          <w:lang w:val="fr-CH"/>
-        </w:rPr>
         <w:instrText xml:space="preserve"> PAGEREF _Toc215218860 \h </w:instrText>
       </w:r>
       <w:r>
-        <w:rPr>
-          <w:noProof/>
-        </w:rPr>
-      </w:r>
-      <w:r>
-        <w:rPr>
-          <w:noProof/>
-        </w:rPr>
         <w:fldChar w:fldCharType="separate"/>
       </w:r>
       <w:r>
-        <w:rPr>
-          <w:noProof/>
-          <w:lang w:val="fr-CH"/>
-        </w:rPr>
         <w:t>3</w:t>
       </w:r>
       <w:r>
-        <w:rPr>
-          <w:noProof/>
-        </w:rPr>
         <w:fldChar w:fldCharType="end"/>
       </w:r>
     </w:p>
@@ -562,61 +486,77 @@
         <w:pStyle w:val="TM2"/>
         <w:rPr>
           <w:rFonts w:asciiTheme="minorHAnsi" w:eastAsiaTheme="minorEastAsia" w:hAnsiTheme="minorHAnsi" w:cstheme="minorBidi"/>
+          <w:noProof w:val="0"/>
           <w:kern w:val="2"/>
           <w:sz w:val="24"/>
           <w:szCs w:val="24"/>
-          <w:lang w:val="fr-CH" w:eastAsia="fr-CH"/>
+          <w:lang w:eastAsia="fr-CH"/>
           <w14:ligatures w14:val="standardContextual"/>
         </w:rPr>
       </w:pPr>
       <w:r>
         <w:rPr>
-          <w:lang w:val="fr-CH"/>
+          <w:noProof w:val="0"/>
         </w:rPr>
         <w:t>1.1</w:t>
       </w:r>
       <w:r>
         <w:rPr>
           <w:rFonts w:asciiTheme="minorHAnsi" w:eastAsiaTheme="minorEastAsia" w:hAnsiTheme="minorHAnsi" w:cstheme="minorBidi"/>
+          <w:noProof w:val="0"/>
           <w:kern w:val="2"/>
           <w:sz w:val="24"/>
           <w:szCs w:val="24"/>
-          <w:lang w:val="fr-CH" w:eastAsia="fr-CH"/>
+          <w:lang w:eastAsia="fr-CH"/>
           <w14:ligatures w14:val="standardContextual"/>
         </w:rPr>
         <w:tab/>
       </w:r>
       <w:r>
         <w:rPr>
-          <w:lang w:val="fr-CH"/>
+          <w:noProof w:val="0"/>
         </w:rPr>
         <w:t>Analyse de la situation initiale</w:t>
       </w:r>
       <w:r>
         <w:rPr>
-          <w:lang w:val="fr-CH"/>
+          <w:noProof w:val="0"/>
         </w:rPr>
         <w:tab/>
       </w:r>
       <w:r>
+        <w:rPr>
+          <w:noProof w:val="0"/>
+        </w:rPr>
         <w:fldChar w:fldCharType="begin"/>
       </w:r>
       <w:r>
         <w:rPr>
-          <w:lang w:val="fr-CH"/>
+          <w:noProof w:val="0"/>
         </w:rPr>
         <w:instrText xml:space="preserve"> PAGEREF _Toc215218861 \h </w:instrText>
       </w:r>
       <w:r>
+        <w:rPr>
+          <w:noProof w:val="0"/>
+        </w:rPr>
+      </w:r>
+      <w:r>
+        <w:rPr>
+          <w:noProof w:val="0"/>
+        </w:rPr>
         <w:fldChar w:fldCharType="separate"/>
       </w:r>
       <w:r>
         <w:rPr>
-          <w:lang w:val="fr-CH"/>
+          <w:noProof w:val="0"/>
         </w:rPr>
         <w:t>3</w:t>
       </w:r>
       <w:r>
+        <w:rPr>
+          <w:noProof w:val="0"/>
+        </w:rPr>
         <w:fldChar w:fldCharType="end"/>
       </w:r>
     </w:p>
@@ -625,61 +565,77 @@
         <w:pStyle w:val="TM2"/>
         <w:rPr>
           <w:rFonts w:asciiTheme="minorHAnsi" w:eastAsiaTheme="minorEastAsia" w:hAnsiTheme="minorHAnsi" w:cstheme="minorBidi"/>
+          <w:noProof w:val="0"/>
           <w:kern w:val="2"/>
           <w:sz w:val="24"/>
           <w:szCs w:val="24"/>
-          <w:lang w:val="fr-CH" w:eastAsia="fr-CH"/>
+          <w:lang w:eastAsia="fr-CH"/>
           <w14:ligatures w14:val="standardContextual"/>
         </w:rPr>
       </w:pPr>
       <w:r>
         <w:rPr>
-          <w:lang w:val="fr-CH"/>
+          <w:noProof w:val="0"/>
         </w:rPr>
         <w:t>1.2</w:t>
       </w:r>
       <w:r>
         <w:rPr>
           <w:rFonts w:asciiTheme="minorHAnsi" w:eastAsiaTheme="minorEastAsia" w:hAnsiTheme="minorHAnsi" w:cstheme="minorBidi"/>
+          <w:noProof w:val="0"/>
           <w:kern w:val="2"/>
           <w:sz w:val="24"/>
           <w:szCs w:val="24"/>
-          <w:lang w:val="fr-CH" w:eastAsia="fr-CH"/>
+          <w:lang w:eastAsia="fr-CH"/>
           <w14:ligatures w14:val="standardContextual"/>
         </w:rPr>
         <w:tab/>
       </w:r>
       <w:r>
         <w:rPr>
-          <w:lang w:val="fr-CH"/>
+          <w:noProof w:val="0"/>
         </w:rPr>
         <w:t>Analyse de l’état désiré</w:t>
       </w:r>
       <w:r>
         <w:rPr>
-          <w:lang w:val="fr-CH"/>
+          <w:noProof w:val="0"/>
         </w:rPr>
         <w:tab/>
       </w:r>
       <w:r>
+        <w:rPr>
+          <w:noProof w:val="0"/>
+        </w:rPr>
         <w:fldChar w:fldCharType="begin"/>
       </w:r>
       <w:r>
         <w:rPr>
-          <w:lang w:val="fr-CH"/>
+          <w:noProof w:val="0"/>
         </w:rPr>
         <w:instrText xml:space="preserve"> PAGEREF _Toc215218862 \h </w:instrText>
       </w:r>
       <w:r>
+        <w:rPr>
+          <w:noProof w:val="0"/>
+        </w:rPr>
+      </w:r>
+      <w:r>
+        <w:rPr>
+          <w:noProof w:val="0"/>
+        </w:rPr>
         <w:fldChar w:fldCharType="separate"/>
       </w:r>
       <w:r>
         <w:rPr>
-          <w:lang w:val="fr-CH"/>
+          <w:noProof w:val="0"/>
         </w:rPr>
         <w:t>3</w:t>
       </w:r>
       <w:r>
+        <w:rPr>
+          <w:noProof w:val="0"/>
+        </w:rPr>
         <w:fldChar w:fldCharType="end"/>
       </w:r>
     </w:p>
@@ -688,61 +644,77 @@
         <w:pStyle w:val="TM2"/>
         <w:rPr>
           <w:rFonts w:asciiTheme="minorHAnsi" w:eastAsiaTheme="minorEastAsia" w:hAnsiTheme="minorHAnsi" w:cstheme="minorBidi"/>
+          <w:noProof w:val="0"/>
           <w:kern w:val="2"/>
           <w:sz w:val="24"/>
           <w:szCs w:val="24"/>
-          <w:lang w:val="fr-CH" w:eastAsia="fr-CH"/>
+          <w:lang w:eastAsia="fr-CH"/>
           <w14:ligatures w14:val="standardContextual"/>
         </w:rPr>
       </w:pPr>
       <w:r>
         <w:rPr>
-          <w:lang w:val="fr-CH"/>
+          <w:noProof w:val="0"/>
         </w:rPr>
         <w:t>1.3</w:t>
       </w:r>
       <w:r>
         <w:rPr>
           <w:rFonts w:asciiTheme="minorHAnsi" w:eastAsiaTheme="minorEastAsia" w:hAnsiTheme="minorHAnsi" w:cstheme="minorBidi"/>
+          <w:noProof w:val="0"/>
           <w:kern w:val="2"/>
           <w:sz w:val="24"/>
           <w:szCs w:val="24"/>
-          <w:lang w:val="fr-CH" w:eastAsia="fr-CH"/>
+          <w:lang w:eastAsia="fr-CH"/>
           <w14:ligatures w14:val="standardContextual"/>
         </w:rPr>
         <w:tab/>
       </w:r>
       <w:r>
         <w:rPr>
-          <w:lang w:val="fr-CH"/>
+          <w:noProof w:val="0"/>
         </w:rPr>
         <w:t>Cahier des charges / exigences du système</w:t>
       </w:r>
       <w:r>
         <w:rPr>
-          <w:lang w:val="fr-CH"/>
+          <w:noProof w:val="0"/>
         </w:rPr>
         <w:tab/>
       </w:r>
       <w:r>
+        <w:rPr>
+          <w:noProof w:val="0"/>
+        </w:rPr>
         <w:fldChar w:fldCharType="begin"/>
       </w:r>
       <w:r>
         <w:rPr>
-          <w:lang w:val="fr-CH"/>
+          <w:noProof w:val="0"/>
         </w:rPr>
         <w:instrText xml:space="preserve"> PAGEREF _Toc215218863 \h </w:instrText>
       </w:r>
       <w:r>
+        <w:rPr>
+          <w:noProof w:val="0"/>
+        </w:rPr>
+      </w:r>
+      <w:r>
+        <w:rPr>
+          <w:noProof w:val="0"/>
+        </w:rPr>
         <w:fldChar w:fldCharType="separate"/>
       </w:r>
       <w:r>
         <w:rPr>
-          <w:lang w:val="fr-CH"/>
+          <w:noProof w:val="0"/>
         </w:rPr>
         <w:t>3</w:t>
       </w:r>
       <w:r>
+        <w:rPr>
+          <w:noProof w:val="0"/>
+        </w:rPr>
         <w:fldChar w:fldCharType="end"/>
       </w:r>
     </w:p>
@@ -751,61 +723,77 @@
         <w:pStyle w:val="TM2"/>
         <w:rPr>
           <w:rFonts w:asciiTheme="minorHAnsi" w:eastAsiaTheme="minorEastAsia" w:hAnsiTheme="minorHAnsi" w:cstheme="minorBidi"/>
+          <w:noProof w:val="0"/>
           <w:kern w:val="2"/>
           <w:sz w:val="24"/>
           <w:szCs w:val="24"/>
-          <w:lang w:val="fr-CH" w:eastAsia="fr-CH"/>
+          <w:lang w:eastAsia="fr-CH"/>
           <w14:ligatures w14:val="standardContextual"/>
         </w:rPr>
       </w:pPr>
       <w:r>
         <w:rPr>
-          <w:lang w:val="fr-CH"/>
+          <w:noProof w:val="0"/>
         </w:rPr>
         <w:t>1.4</w:t>
       </w:r>
       <w:r>
         <w:rPr>
           <w:rFonts w:asciiTheme="minorHAnsi" w:eastAsiaTheme="minorEastAsia" w:hAnsiTheme="minorHAnsi" w:cstheme="minorBidi"/>
+          <w:noProof w:val="0"/>
           <w:kern w:val="2"/>
           <w:sz w:val="24"/>
           <w:szCs w:val="24"/>
-          <w:lang w:val="fr-CH" w:eastAsia="fr-CH"/>
+          <w:lang w:eastAsia="fr-CH"/>
           <w14:ligatures w14:val="standardContextual"/>
         </w:rPr>
         <w:tab/>
       </w:r>
       <w:r>
         <w:rPr>
-          <w:lang w:val="fr-CH"/>
+          <w:noProof w:val="0"/>
         </w:rPr>
         <w:t>Organisation du projet</w:t>
       </w:r>
       <w:r>
         <w:rPr>
-          <w:lang w:val="fr-CH"/>
+          <w:noProof w:val="0"/>
         </w:rPr>
         <w:tab/>
       </w:r>
       <w:r>
+        <w:rPr>
+          <w:noProof w:val="0"/>
+        </w:rPr>
         <w:fldChar w:fldCharType="begin"/>
       </w:r>
       <w:r>
         <w:rPr>
-          <w:lang w:val="fr-CH"/>
+          <w:noProof w:val="0"/>
         </w:rPr>
         <w:instrText xml:space="preserve"> PAGEREF _Toc215218864 \h </w:instrText>
       </w:r>
       <w:r>
+        <w:rPr>
+          <w:noProof w:val="0"/>
+        </w:rPr>
+      </w:r>
+      <w:r>
+        <w:rPr>
+          <w:noProof w:val="0"/>
+        </w:rPr>
         <w:fldChar w:fldCharType="separate"/>
       </w:r>
       <w:r>
         <w:rPr>
-          <w:lang w:val="fr-CH"/>
+          <w:noProof w:val="0"/>
         </w:rPr>
         <w:t>3</w:t>
       </w:r>
       <w:r>
+        <w:rPr>
+          <w:noProof w:val="0"/>
+        </w:rPr>
         <w:fldChar w:fldCharType="end"/>
       </w:r>
     </w:p>
@@ -816,18 +804,13 @@
           <w:rFonts w:asciiTheme="minorHAnsi" w:eastAsiaTheme="minorEastAsia" w:hAnsiTheme="minorHAnsi" w:cstheme="minorBidi"/>
           <w:b w:val="0"/>
           <w:bCs w:val="0"/>
-          <w:noProof/>
           <w:kern w:val="2"/>
           <w:sz w:val="24"/>
-          <w:lang w:val="fr-CH" w:eastAsia="fr-CH"/>
+          <w:lang w:eastAsia="fr-CH"/>
           <w14:ligatures w14:val="standardContextual"/>
         </w:rPr>
       </w:pPr>
       <w:r>
-        <w:rPr>
-          <w:noProof/>
-          <w:lang w:val="fr-CH"/>
-        </w:rPr>
         <w:t>2</w:t>
       </w:r>
       <w:r>
@@ -835,63 +818,32 @@
           <w:rFonts w:asciiTheme="minorHAnsi" w:eastAsiaTheme="minorEastAsia" w:hAnsiTheme="minorHAnsi" w:cstheme="minorBidi"/>
           <w:b w:val="0"/>
           <w:bCs w:val="0"/>
-          <w:noProof/>
           <w:kern w:val="2"/>
           <w:sz w:val="24"/>
-          <w:lang w:val="fr-CH" w:eastAsia="fr-CH"/>
+          <w:lang w:eastAsia="fr-CH"/>
           <w14:ligatures w14:val="standardContextual"/>
         </w:rPr>
         <w:tab/>
       </w:r>
       <w:r>
-        <w:rPr>
-          <w:noProof/>
-          <w:lang w:val="fr-CH"/>
-        </w:rPr>
         <w:t>Analyse préliminaire</w:t>
       </w:r>
       <w:r>
-        <w:rPr>
-          <w:noProof/>
-          <w:lang w:val="fr-CH"/>
-        </w:rPr>
         <w:tab/>
       </w:r>
       <w:r>
-        <w:rPr>
-          <w:noProof/>
-        </w:rPr>
         <w:fldChar w:fldCharType="begin"/>
       </w:r>
       <w:r>
-        <w:rPr>
-          <w:noProof/>
-          <w:lang w:val="fr-CH"/>
-        </w:rPr>
         <w:instrText xml:space="preserve"> PAGEREF _Toc215218865 \h </w:instrText>
       </w:r>
       <w:r>
-        <w:rPr>
-          <w:noProof/>
-        </w:rPr>
-      </w:r>
-      <w:r>
-        <w:rPr>
-          <w:noProof/>
-        </w:rPr>
         <w:fldChar w:fldCharType="separate"/>
       </w:r>
       <w:r>
-        <w:rPr>
-          <w:noProof/>
-          <w:lang w:val="fr-CH"/>
-        </w:rPr>
         <w:t>4</w:t>
       </w:r>
       <w:r>
-        <w:rPr>
-          <w:noProof/>
-        </w:rPr>
         <w:fldChar w:fldCharType="end"/>
       </w:r>
     </w:p>
@@ -900,61 +852,77 @@
         <w:pStyle w:val="TM2"/>
         <w:rPr>
           <w:rFonts w:asciiTheme="minorHAnsi" w:eastAsiaTheme="minorEastAsia" w:hAnsiTheme="minorHAnsi" w:cstheme="minorBidi"/>
+          <w:noProof w:val="0"/>
           <w:kern w:val="2"/>
           <w:sz w:val="24"/>
           <w:szCs w:val="24"/>
-          <w:lang w:val="fr-CH" w:eastAsia="fr-CH"/>
+          <w:lang w:eastAsia="fr-CH"/>
           <w14:ligatures w14:val="standardContextual"/>
         </w:rPr>
       </w:pPr>
       <w:r>
         <w:rPr>
-          <w:lang w:val="fr-CH"/>
+          <w:noProof w:val="0"/>
         </w:rPr>
         <w:t>2.1</w:t>
       </w:r>
       <w:r>
         <w:rPr>
           <w:rFonts w:asciiTheme="minorHAnsi" w:eastAsiaTheme="minorEastAsia" w:hAnsiTheme="minorHAnsi" w:cstheme="minorBidi"/>
+          <w:noProof w:val="0"/>
           <w:kern w:val="2"/>
           <w:sz w:val="24"/>
           <w:szCs w:val="24"/>
-          <w:lang w:val="fr-CH" w:eastAsia="fr-CH"/>
+          <w:lang w:eastAsia="fr-CH"/>
           <w14:ligatures w14:val="standardContextual"/>
         </w:rPr>
         <w:tab/>
       </w:r>
       <w:r>
         <w:rPr>
-          <w:lang w:val="fr-CH"/>
+          <w:noProof w:val="0"/>
         </w:rPr>
         <w:t>Objectifs du système</w:t>
       </w:r>
       <w:r>
         <w:rPr>
-          <w:lang w:val="fr-CH"/>
+          <w:noProof w:val="0"/>
         </w:rPr>
         <w:tab/>
       </w:r>
       <w:r>
+        <w:rPr>
+          <w:noProof w:val="0"/>
+        </w:rPr>
         <w:fldChar w:fldCharType="begin"/>
       </w:r>
       <w:r>
         <w:rPr>
-          <w:lang w:val="fr-CH"/>
+          <w:noProof w:val="0"/>
         </w:rPr>
         <w:instrText xml:space="preserve"> PAGEREF _Toc215218866 \h </w:instrText>
       </w:r>
       <w:r>
+        <w:rPr>
+          <w:noProof w:val="0"/>
+        </w:rPr>
+      </w:r>
+      <w:r>
+        <w:rPr>
+          <w:noProof w:val="0"/>
+        </w:rPr>
         <w:fldChar w:fldCharType="separate"/>
       </w:r>
       <w:r>
         <w:rPr>
-          <w:lang w:val="fr-CH"/>
+          <w:noProof w:val="0"/>
         </w:rPr>
         <w:t>4</w:t>
       </w:r>
       <w:r>
+        <w:rPr>
+          <w:noProof w:val="0"/>
+        </w:rPr>
         <w:fldChar w:fldCharType="end"/>
       </w:r>
     </w:p>
@@ -963,61 +931,77 @@
         <w:pStyle w:val="TM2"/>
         <w:rPr>
           <w:rFonts w:asciiTheme="minorHAnsi" w:eastAsiaTheme="minorEastAsia" w:hAnsiTheme="minorHAnsi" w:cstheme="minorBidi"/>
+          <w:noProof w:val="0"/>
           <w:kern w:val="2"/>
           <w:sz w:val="24"/>
           <w:szCs w:val="24"/>
-          <w:lang w:val="fr-CH" w:eastAsia="fr-CH"/>
+          <w:lang w:eastAsia="fr-CH"/>
           <w14:ligatures w14:val="standardContextual"/>
         </w:rPr>
       </w:pPr>
       <w:r>
         <w:rPr>
-          <w:lang w:val="fr-CH"/>
+          <w:noProof w:val="0"/>
         </w:rPr>
         <w:t>2.2</w:t>
       </w:r>
       <w:r>
         <w:rPr>
           <w:rFonts w:asciiTheme="minorHAnsi" w:eastAsiaTheme="minorEastAsia" w:hAnsiTheme="minorHAnsi" w:cstheme="minorBidi"/>
+          <w:noProof w:val="0"/>
           <w:kern w:val="2"/>
           <w:sz w:val="24"/>
           <w:szCs w:val="24"/>
-          <w:lang w:val="fr-CH" w:eastAsia="fr-CH"/>
+          <w:lang w:eastAsia="fr-CH"/>
           <w14:ligatures w14:val="standardContextual"/>
         </w:rPr>
         <w:tab/>
       </w:r>
       <w:r>
         <w:rPr>
-          <w:lang w:val="fr-CH"/>
+          <w:noProof w:val="0"/>
         </w:rPr>
         <w:t>Variantes</w:t>
       </w:r>
       <w:r>
         <w:rPr>
-          <w:lang w:val="fr-CH"/>
+          <w:noProof w:val="0"/>
         </w:rPr>
         <w:tab/>
       </w:r>
       <w:r>
+        <w:rPr>
+          <w:noProof w:val="0"/>
+        </w:rPr>
         <w:fldChar w:fldCharType="begin"/>
       </w:r>
       <w:r>
         <w:rPr>
-          <w:lang w:val="fr-CH"/>
+          <w:noProof w:val="0"/>
         </w:rPr>
         <w:instrText xml:space="preserve"> PAGEREF _Toc215218867 \h </w:instrText>
       </w:r>
       <w:r>
+        <w:rPr>
+          <w:noProof w:val="0"/>
+        </w:rPr>
+      </w:r>
+      <w:r>
+        <w:rPr>
+          <w:noProof w:val="0"/>
+        </w:rPr>
         <w:fldChar w:fldCharType="separate"/>
       </w:r>
       <w:r>
         <w:rPr>
-          <w:lang w:val="fr-CH"/>
+          <w:noProof w:val="0"/>
         </w:rPr>
         <w:t>4</w:t>
       </w:r>
       <w:r>
+        <w:rPr>
+          <w:noProof w:val="0"/>
+        </w:rPr>
         <w:fldChar w:fldCharType="end"/>
       </w:r>
     </w:p>
@@ -1026,61 +1010,77 @@
         <w:pStyle w:val="TM2"/>
         <w:rPr>
           <w:rFonts w:asciiTheme="minorHAnsi" w:eastAsiaTheme="minorEastAsia" w:hAnsiTheme="minorHAnsi" w:cstheme="minorBidi"/>
+          <w:noProof w:val="0"/>
           <w:kern w:val="2"/>
           <w:sz w:val="24"/>
           <w:szCs w:val="24"/>
-          <w:lang w:val="fr-CH" w:eastAsia="fr-CH"/>
+          <w:lang w:eastAsia="fr-CH"/>
           <w14:ligatures w14:val="standardContextual"/>
         </w:rPr>
       </w:pPr>
       <w:r>
         <w:rPr>
-          <w:lang w:val="fr-CH"/>
+          <w:noProof w:val="0"/>
         </w:rPr>
         <w:t>2.3</w:t>
       </w:r>
       <w:r>
         <w:rPr>
           <w:rFonts w:asciiTheme="minorHAnsi" w:eastAsiaTheme="minorEastAsia" w:hAnsiTheme="minorHAnsi" w:cstheme="minorBidi"/>
+          <w:noProof w:val="0"/>
           <w:kern w:val="2"/>
           <w:sz w:val="24"/>
           <w:szCs w:val="24"/>
-          <w:lang w:val="fr-CH" w:eastAsia="fr-CH"/>
+          <w:lang w:eastAsia="fr-CH"/>
           <w14:ligatures w14:val="standardContextual"/>
         </w:rPr>
         <w:tab/>
       </w:r>
       <w:r>
         <w:rPr>
-          <w:lang w:val="fr-CH"/>
+          <w:noProof w:val="0"/>
         </w:rPr>
         <w:t>Rentabilité</w:t>
       </w:r>
       <w:r>
         <w:rPr>
-          <w:lang w:val="fr-CH"/>
+          <w:noProof w:val="0"/>
         </w:rPr>
         <w:tab/>
       </w:r>
       <w:r>
+        <w:rPr>
+          <w:noProof w:val="0"/>
+        </w:rPr>
         <w:fldChar w:fldCharType="begin"/>
       </w:r>
       <w:r>
         <w:rPr>
-          <w:lang w:val="fr-CH"/>
+          <w:noProof w:val="0"/>
         </w:rPr>
         <w:instrText xml:space="preserve"> PAGEREF _Toc215218868 \h </w:instrText>
       </w:r>
       <w:r>
+        <w:rPr>
+          <w:noProof w:val="0"/>
+        </w:rPr>
+      </w:r>
+      <w:r>
+        <w:rPr>
+          <w:noProof w:val="0"/>
+        </w:rPr>
         <w:fldChar w:fldCharType="separate"/>
       </w:r>
       <w:r>
         <w:rPr>
-          <w:lang w:val="fr-CH"/>
+          <w:noProof w:val="0"/>
         </w:rPr>
         <w:t>4</w:t>
       </w:r>
       <w:r>
+        <w:rPr>
+          <w:noProof w:val="0"/>
+        </w:rPr>
         <w:fldChar w:fldCharType="end"/>
       </w:r>
     </w:p>
@@ -1089,61 +1089,77 @@
         <w:pStyle w:val="TM2"/>
         <w:rPr>
           <w:rFonts w:asciiTheme="minorHAnsi" w:eastAsiaTheme="minorEastAsia" w:hAnsiTheme="minorHAnsi" w:cstheme="minorBidi"/>
+          <w:noProof w:val="0"/>
           <w:kern w:val="2"/>
           <w:sz w:val="24"/>
           <w:szCs w:val="24"/>
-          <w:lang w:val="fr-CH" w:eastAsia="fr-CH"/>
+          <w:lang w:eastAsia="fr-CH"/>
           <w14:ligatures w14:val="standardContextual"/>
         </w:rPr>
       </w:pPr>
       <w:r>
         <w:rPr>
-          <w:lang w:val="fr-CH"/>
+          <w:noProof w:val="0"/>
         </w:rPr>
         <w:t>2.4</w:t>
       </w:r>
       <w:r>
         <w:rPr>
           <w:rFonts w:asciiTheme="minorHAnsi" w:eastAsiaTheme="minorEastAsia" w:hAnsiTheme="minorHAnsi" w:cstheme="minorBidi"/>
+          <w:noProof w:val="0"/>
           <w:kern w:val="2"/>
           <w:sz w:val="24"/>
           <w:szCs w:val="24"/>
-          <w:lang w:val="fr-CH" w:eastAsia="fr-CH"/>
+          <w:lang w:eastAsia="fr-CH"/>
           <w14:ligatures w14:val="standardContextual"/>
         </w:rPr>
         <w:tab/>
       </w:r>
       <w:r>
         <w:rPr>
-          <w:lang w:val="fr-CH"/>
+          <w:noProof w:val="0"/>
         </w:rPr>
         <w:t>Analyse de risque</w:t>
       </w:r>
       <w:r>
         <w:rPr>
-          <w:lang w:val="fr-CH"/>
+          <w:noProof w:val="0"/>
         </w:rPr>
         <w:tab/>
       </w:r>
       <w:r>
+        <w:rPr>
+          <w:noProof w:val="0"/>
+        </w:rPr>
         <w:fldChar w:fldCharType="begin"/>
       </w:r>
       <w:r>
         <w:rPr>
-          <w:lang w:val="fr-CH"/>
+          <w:noProof w:val="0"/>
         </w:rPr>
         <w:instrText xml:space="preserve"> PAGEREF _Toc215218869 \h </w:instrText>
       </w:r>
       <w:r>
+        <w:rPr>
+          <w:noProof w:val="0"/>
+        </w:rPr>
+      </w:r>
+      <w:r>
+        <w:rPr>
+          <w:noProof w:val="0"/>
+        </w:rPr>
         <w:fldChar w:fldCharType="separate"/>
       </w:r>
       <w:r>
         <w:rPr>
-          <w:lang w:val="fr-CH"/>
+          <w:noProof w:val="0"/>
         </w:rPr>
         <w:t>4</w:t>
       </w:r>
       <w:r>
+        <w:rPr>
+          <w:noProof w:val="0"/>
+        </w:rPr>
         <w:fldChar w:fldCharType="end"/>
       </w:r>
     </w:p>
@@ -1154,18 +1170,13 @@
           <w:rFonts w:asciiTheme="minorHAnsi" w:eastAsiaTheme="minorEastAsia" w:hAnsiTheme="minorHAnsi" w:cstheme="minorBidi"/>
           <w:b w:val="0"/>
           <w:bCs w:val="0"/>
-          <w:noProof/>
           <w:kern w:val="2"/>
           <w:sz w:val="24"/>
-          <w:lang w:val="fr-CH" w:eastAsia="fr-CH"/>
+          <w:lang w:eastAsia="fr-CH"/>
           <w14:ligatures w14:val="standardContextual"/>
         </w:rPr>
       </w:pPr>
       <w:r>
-        <w:rPr>
-          <w:noProof/>
-          <w:lang w:val="fr-CH"/>
-        </w:rPr>
         <w:t>3</w:t>
       </w:r>
       <w:r>
@@ -1173,63 +1184,32 @@
           <w:rFonts w:asciiTheme="minorHAnsi" w:eastAsiaTheme="minorEastAsia" w:hAnsiTheme="minorHAnsi" w:cstheme="minorBidi"/>
           <w:b w:val="0"/>
           <w:bCs w:val="0"/>
-          <w:noProof/>
           <w:kern w:val="2"/>
           <w:sz w:val="24"/>
-          <w:lang w:val="fr-CH" w:eastAsia="fr-CH"/>
+          <w:lang w:eastAsia="fr-CH"/>
           <w14:ligatures w14:val="standardContextual"/>
         </w:rPr>
         <w:tab/>
       </w:r>
       <w:r>
-        <w:rPr>
-          <w:noProof/>
-          <w:lang w:val="fr-CH"/>
-        </w:rPr>
         <w:t>Analyse</w:t>
       </w:r>
       <w:r>
-        <w:rPr>
-          <w:noProof/>
-          <w:lang w:val="fr-CH"/>
-        </w:rPr>
         <w:tab/>
       </w:r>
       <w:r>
-        <w:rPr>
-          <w:noProof/>
-        </w:rPr>
         <w:fldChar w:fldCharType="begin"/>
       </w:r>
       <w:r>
-        <w:rPr>
-          <w:noProof/>
-          <w:lang w:val="fr-CH"/>
-        </w:rPr>
         <w:instrText xml:space="preserve"> PAGEREF _Toc215218870 \h </w:instrText>
       </w:r>
       <w:r>
-        <w:rPr>
-          <w:noProof/>
-        </w:rPr>
-      </w:r>
-      <w:r>
-        <w:rPr>
-          <w:noProof/>
-        </w:rPr>
         <w:fldChar w:fldCharType="separate"/>
       </w:r>
       <w:r>
-        <w:rPr>
-          <w:noProof/>
-          <w:lang w:val="fr-CH"/>
-        </w:rPr>
         <w:t>6</w:t>
       </w:r>
       <w:r>
-        <w:rPr>
-          <w:noProof/>
-        </w:rPr>
         <w:fldChar w:fldCharType="end"/>
       </w:r>
     </w:p>
@@ -1238,61 +1218,77 @@
         <w:pStyle w:val="TM2"/>
         <w:rPr>
           <w:rFonts w:asciiTheme="minorHAnsi" w:eastAsiaTheme="minorEastAsia" w:hAnsiTheme="minorHAnsi" w:cstheme="minorBidi"/>
+          <w:noProof w:val="0"/>
           <w:kern w:val="2"/>
           <w:sz w:val="24"/>
           <w:szCs w:val="24"/>
-          <w:lang w:val="fr-CH" w:eastAsia="fr-CH"/>
+          <w:lang w:eastAsia="fr-CH"/>
           <w14:ligatures w14:val="standardContextual"/>
         </w:rPr>
       </w:pPr>
       <w:r>
         <w:rPr>
-          <w:lang w:val="fr-CH"/>
+          <w:noProof w:val="0"/>
         </w:rPr>
         <w:t>3.1</w:t>
       </w:r>
       <w:r>
         <w:rPr>
           <w:rFonts w:asciiTheme="minorHAnsi" w:eastAsiaTheme="minorEastAsia" w:hAnsiTheme="minorHAnsi" w:cstheme="minorBidi"/>
+          <w:noProof w:val="0"/>
           <w:kern w:val="2"/>
           <w:sz w:val="24"/>
           <w:szCs w:val="24"/>
-          <w:lang w:val="fr-CH" w:eastAsia="fr-CH"/>
+          <w:lang w:eastAsia="fr-CH"/>
           <w14:ligatures w14:val="standardContextual"/>
         </w:rPr>
         <w:tab/>
       </w:r>
       <w:r>
         <w:rPr>
-          <w:lang w:val="fr-CH"/>
+          <w:noProof w:val="0"/>
         </w:rPr>
         <w:t>Cas d’utilisation</w:t>
       </w:r>
       <w:r>
         <w:rPr>
-          <w:lang w:val="fr-CH"/>
+          <w:noProof w:val="0"/>
         </w:rPr>
         <w:tab/>
       </w:r>
       <w:r>
+        <w:rPr>
+          <w:noProof w:val="0"/>
+        </w:rPr>
         <w:fldChar w:fldCharType="begin"/>
       </w:r>
       <w:r>
         <w:rPr>
-          <w:lang w:val="fr-CH"/>
+          <w:noProof w:val="0"/>
         </w:rPr>
         <w:instrText xml:space="preserve"> PAGEREF _Toc215218871 \h </w:instrText>
       </w:r>
       <w:r>
+        <w:rPr>
+          <w:noProof w:val="0"/>
+        </w:rPr>
+      </w:r>
+      <w:r>
+        <w:rPr>
+          <w:noProof w:val="0"/>
+        </w:rPr>
         <w:fldChar w:fldCharType="separate"/>
       </w:r>
       <w:r>
         <w:rPr>
-          <w:lang w:val="fr-CH"/>
+          <w:noProof w:val="0"/>
         </w:rPr>
         <w:t>6</w:t>
       </w:r>
       <w:r>
+        <w:rPr>
+          <w:noProof w:val="0"/>
+        </w:rPr>
         <w:fldChar w:fldCharType="end"/>
       </w:r>
     </w:p>
@@ -1301,61 +1297,77 @@
         <w:pStyle w:val="TM2"/>
         <w:rPr>
           <w:rFonts w:asciiTheme="minorHAnsi" w:eastAsiaTheme="minorEastAsia" w:hAnsiTheme="minorHAnsi" w:cstheme="minorBidi"/>
+          <w:noProof w:val="0"/>
           <w:kern w:val="2"/>
           <w:sz w:val="24"/>
           <w:szCs w:val="24"/>
-          <w:lang w:val="fr-CH" w:eastAsia="fr-CH"/>
+          <w:lang w:eastAsia="fr-CH"/>
           <w14:ligatures w14:val="standardContextual"/>
         </w:rPr>
       </w:pPr>
       <w:r>
         <w:rPr>
-          <w:lang w:val="fr-CH"/>
+          <w:noProof w:val="0"/>
         </w:rPr>
         <w:t>3.2</w:t>
       </w:r>
       <w:r>
         <w:rPr>
           <w:rFonts w:asciiTheme="minorHAnsi" w:eastAsiaTheme="minorEastAsia" w:hAnsiTheme="minorHAnsi" w:cstheme="minorBidi"/>
+          <w:noProof w:val="0"/>
           <w:kern w:val="2"/>
           <w:sz w:val="24"/>
           <w:szCs w:val="24"/>
-          <w:lang w:val="fr-CH" w:eastAsia="fr-CH"/>
+          <w:lang w:eastAsia="fr-CH"/>
           <w14:ligatures w14:val="standardContextual"/>
         </w:rPr>
         <w:tab/>
       </w:r>
       <w:r>
         <w:rPr>
-          <w:lang w:val="fr-CH"/>
+          <w:noProof w:val="0"/>
         </w:rPr>
         <w:t>Diagrammes d’activités / de séquence</w:t>
       </w:r>
       <w:r>
         <w:rPr>
-          <w:lang w:val="fr-CH"/>
+          <w:noProof w:val="0"/>
         </w:rPr>
         <w:tab/>
       </w:r>
       <w:r>
+        <w:rPr>
+          <w:noProof w:val="0"/>
+        </w:rPr>
         <w:fldChar w:fldCharType="begin"/>
       </w:r>
       <w:r>
         <w:rPr>
-          <w:lang w:val="fr-CH"/>
+          <w:noProof w:val="0"/>
         </w:rPr>
         <w:instrText xml:space="preserve"> PAGEREF _Toc215218872 \h </w:instrText>
       </w:r>
       <w:r>
+        <w:rPr>
+          <w:noProof w:val="0"/>
+        </w:rPr>
+      </w:r>
+      <w:r>
+        <w:rPr>
+          <w:noProof w:val="0"/>
+        </w:rPr>
         <w:fldChar w:fldCharType="separate"/>
       </w:r>
       <w:r>
         <w:rPr>
-          <w:lang w:val="fr-CH"/>
+          <w:noProof w:val="0"/>
         </w:rPr>
         <w:t>6</w:t>
       </w:r>
       <w:r>
+        <w:rPr>
+          <w:noProof w:val="0"/>
+        </w:rPr>
         <w:fldChar w:fldCharType="end"/>
       </w:r>
     </w:p>
@@ -1364,61 +1376,77 @@
         <w:pStyle w:val="TM2"/>
         <w:rPr>
           <w:rFonts w:asciiTheme="minorHAnsi" w:eastAsiaTheme="minorEastAsia" w:hAnsiTheme="minorHAnsi" w:cstheme="minorBidi"/>
+          <w:noProof w:val="0"/>
           <w:kern w:val="2"/>
           <w:sz w:val="24"/>
           <w:szCs w:val="24"/>
-          <w:lang w:val="fr-CH" w:eastAsia="fr-CH"/>
+          <w:lang w:eastAsia="fr-CH"/>
           <w14:ligatures w14:val="standardContextual"/>
         </w:rPr>
       </w:pPr>
       <w:r>
         <w:rPr>
-          <w:lang w:val="fr-CH"/>
+          <w:noProof w:val="0"/>
         </w:rPr>
         <w:t>3.3</w:t>
       </w:r>
       <w:r>
         <w:rPr>
           <w:rFonts w:asciiTheme="minorHAnsi" w:eastAsiaTheme="minorEastAsia" w:hAnsiTheme="minorHAnsi" w:cstheme="minorBidi"/>
+          <w:noProof w:val="0"/>
           <w:kern w:val="2"/>
           <w:sz w:val="24"/>
           <w:szCs w:val="24"/>
-          <w:lang w:val="fr-CH" w:eastAsia="fr-CH"/>
+          <w:lang w:eastAsia="fr-CH"/>
           <w14:ligatures w14:val="standardContextual"/>
         </w:rPr>
         <w:tab/>
       </w:r>
       <w:r>
         <w:rPr>
-          <w:lang w:val="fr-CH"/>
+          <w:noProof w:val="0"/>
         </w:rPr>
         <w:t>Maquettes</w:t>
       </w:r>
       <w:r>
         <w:rPr>
-          <w:lang w:val="fr-CH"/>
+          <w:noProof w:val="0"/>
         </w:rPr>
         <w:tab/>
       </w:r>
       <w:r>
+        <w:rPr>
+          <w:noProof w:val="0"/>
+        </w:rPr>
         <w:fldChar w:fldCharType="begin"/>
       </w:r>
       <w:r>
         <w:rPr>
-          <w:lang w:val="fr-CH"/>
+          <w:noProof w:val="0"/>
         </w:rPr>
         <w:instrText xml:space="preserve"> PAGEREF _Toc215218873 \h </w:instrText>
       </w:r>
       <w:r>
+        <w:rPr>
+          <w:noProof w:val="0"/>
+        </w:rPr>
+      </w:r>
+      <w:r>
+        <w:rPr>
+          <w:noProof w:val="0"/>
+        </w:rPr>
         <w:fldChar w:fldCharType="separate"/>
       </w:r>
       <w:r>
         <w:rPr>
-          <w:lang w:val="fr-CH"/>
+          <w:noProof w:val="0"/>
         </w:rPr>
         <w:t>6</w:t>
       </w:r>
       <w:r>
+        <w:rPr>
+          <w:noProof w:val="0"/>
+        </w:rPr>
         <w:fldChar w:fldCharType="end"/>
       </w:r>
     </w:p>
@@ -1429,18 +1457,13 @@
           <w:rFonts w:asciiTheme="minorHAnsi" w:eastAsiaTheme="minorEastAsia" w:hAnsiTheme="minorHAnsi" w:cstheme="minorBidi"/>
           <w:b w:val="0"/>
           <w:bCs w:val="0"/>
-          <w:noProof/>
           <w:kern w:val="2"/>
           <w:sz w:val="24"/>
-          <w:lang w:val="fr-CH" w:eastAsia="fr-CH"/>
+          <w:lang w:eastAsia="fr-CH"/>
           <w14:ligatures w14:val="standardContextual"/>
         </w:rPr>
       </w:pPr>
       <w:r>
-        <w:rPr>
-          <w:noProof/>
-          <w:lang w:val="fr-CH"/>
-        </w:rPr>
         <w:t>4</w:t>
       </w:r>
       <w:r>
@@ -1448,63 +1471,32 @@
           <w:rFonts w:asciiTheme="minorHAnsi" w:eastAsiaTheme="minorEastAsia" w:hAnsiTheme="minorHAnsi" w:cstheme="minorBidi"/>
           <w:b w:val="0"/>
           <w:bCs w:val="0"/>
-          <w:noProof/>
           <w:kern w:val="2"/>
           <w:sz w:val="24"/>
-          <w:lang w:val="fr-CH" w:eastAsia="fr-CH"/>
+          <w:lang w:eastAsia="fr-CH"/>
           <w14:ligatures w14:val="standardContextual"/>
         </w:rPr>
         <w:tab/>
       </w:r>
       <w:r>
-        <w:rPr>
-          <w:noProof/>
-          <w:lang w:val="fr-CH"/>
-        </w:rPr>
         <w:t>Concept</w:t>
       </w:r>
       <w:r>
-        <w:rPr>
-          <w:noProof/>
-          <w:lang w:val="fr-CH"/>
-        </w:rPr>
         <w:tab/>
       </w:r>
       <w:r>
-        <w:rPr>
-          <w:noProof/>
-        </w:rPr>
         <w:fldChar w:fldCharType="begin"/>
       </w:r>
       <w:r>
-        <w:rPr>
-          <w:noProof/>
-          <w:lang w:val="fr-CH"/>
-        </w:rPr>
         <w:instrText xml:space="preserve"> PAGEREF _Toc215218874 \h </w:instrText>
       </w:r>
       <w:r>
-        <w:rPr>
-          <w:noProof/>
-        </w:rPr>
-      </w:r>
-      <w:r>
-        <w:rPr>
-          <w:noProof/>
-        </w:rPr>
         <w:fldChar w:fldCharType="separate"/>
       </w:r>
       <w:r>
-        <w:rPr>
-          <w:noProof/>
-          <w:lang w:val="fr-CH"/>
-        </w:rPr>
         <w:t>7</w:t>
       </w:r>
       <w:r>
-        <w:rPr>
-          <w:noProof/>
-        </w:rPr>
         <w:fldChar w:fldCharType="end"/>
       </w:r>
     </w:p>
@@ -1513,61 +1505,77 @@
         <w:pStyle w:val="TM2"/>
         <w:rPr>
           <w:rFonts w:asciiTheme="minorHAnsi" w:eastAsiaTheme="minorEastAsia" w:hAnsiTheme="minorHAnsi" w:cstheme="minorBidi"/>
+          <w:noProof w:val="0"/>
           <w:kern w:val="2"/>
           <w:sz w:val="24"/>
           <w:szCs w:val="24"/>
-          <w:lang w:val="fr-CH" w:eastAsia="fr-CH"/>
+          <w:lang w:eastAsia="fr-CH"/>
           <w14:ligatures w14:val="standardContextual"/>
         </w:rPr>
       </w:pPr>
       <w:r>
         <w:rPr>
-          <w:lang w:val="fr-CH"/>
+          <w:noProof w:val="0"/>
         </w:rPr>
         <w:t>4.1</w:t>
       </w:r>
       <w:r>
         <w:rPr>
           <w:rFonts w:asciiTheme="minorHAnsi" w:eastAsiaTheme="minorEastAsia" w:hAnsiTheme="minorHAnsi" w:cstheme="minorBidi"/>
+          <w:noProof w:val="0"/>
           <w:kern w:val="2"/>
           <w:sz w:val="24"/>
           <w:szCs w:val="24"/>
-          <w:lang w:val="fr-CH" w:eastAsia="fr-CH"/>
+          <w:lang w:eastAsia="fr-CH"/>
           <w14:ligatures w14:val="standardContextual"/>
         </w:rPr>
         <w:tab/>
       </w:r>
       <w:r>
         <w:rPr>
-          <w:lang w:val="fr-CH"/>
+          <w:noProof w:val="0"/>
         </w:rPr>
         <w:t>Architecture du système</w:t>
       </w:r>
       <w:r>
         <w:rPr>
-          <w:lang w:val="fr-CH"/>
+          <w:noProof w:val="0"/>
         </w:rPr>
         <w:tab/>
       </w:r>
       <w:r>
+        <w:rPr>
+          <w:noProof w:val="0"/>
+        </w:rPr>
         <w:fldChar w:fldCharType="begin"/>
       </w:r>
       <w:r>
         <w:rPr>
-          <w:lang w:val="fr-CH"/>
+          <w:noProof w:val="0"/>
         </w:rPr>
         <w:instrText xml:space="preserve"> PAGEREF _Toc215218875 \h </w:instrText>
       </w:r>
       <w:r>
+        <w:rPr>
+          <w:noProof w:val="0"/>
+        </w:rPr>
+      </w:r>
+      <w:r>
+        <w:rPr>
+          <w:noProof w:val="0"/>
+        </w:rPr>
         <w:fldChar w:fldCharType="separate"/>
       </w:r>
       <w:r>
         <w:rPr>
-          <w:lang w:val="fr-CH"/>
+          <w:noProof w:val="0"/>
         </w:rPr>
         <w:t>7</w:t>
       </w:r>
       <w:r>
+        <w:rPr>
+          <w:noProof w:val="0"/>
+        </w:rPr>
         <w:fldChar w:fldCharType="end"/>
       </w:r>
     </w:p>
@@ -1576,61 +1584,77 @@
         <w:pStyle w:val="TM2"/>
         <w:rPr>
           <w:rFonts w:asciiTheme="minorHAnsi" w:eastAsiaTheme="minorEastAsia" w:hAnsiTheme="minorHAnsi" w:cstheme="minorBidi"/>
+          <w:noProof w:val="0"/>
           <w:kern w:val="2"/>
           <w:sz w:val="24"/>
           <w:szCs w:val="24"/>
-          <w:lang w:val="fr-CH" w:eastAsia="fr-CH"/>
+          <w:lang w:eastAsia="fr-CH"/>
           <w14:ligatures w14:val="standardContextual"/>
         </w:rPr>
       </w:pPr>
       <w:r>
         <w:rPr>
-          <w:lang w:val="fr-CH"/>
+          <w:noProof w:val="0"/>
         </w:rPr>
         <w:t>4.2</w:t>
       </w:r>
       <w:r>
         <w:rPr>
           <w:rFonts w:asciiTheme="minorHAnsi" w:eastAsiaTheme="minorEastAsia" w:hAnsiTheme="minorHAnsi" w:cstheme="minorBidi"/>
+          <w:noProof w:val="0"/>
           <w:kern w:val="2"/>
           <w:sz w:val="24"/>
           <w:szCs w:val="24"/>
-          <w:lang w:val="fr-CH" w:eastAsia="fr-CH"/>
+          <w:lang w:eastAsia="fr-CH"/>
           <w14:ligatures w14:val="standardContextual"/>
         </w:rPr>
         <w:tab/>
       </w:r>
       <w:r>
         <w:rPr>
-          <w:lang w:val="fr-CH"/>
+          <w:noProof w:val="0"/>
         </w:rPr>
         <w:t>Diagramme Entité-Relation</w:t>
       </w:r>
       <w:r>
         <w:rPr>
-          <w:lang w:val="fr-CH"/>
+          <w:noProof w:val="0"/>
         </w:rPr>
         <w:tab/>
       </w:r>
       <w:r>
+        <w:rPr>
+          <w:noProof w:val="0"/>
+        </w:rPr>
         <w:fldChar w:fldCharType="begin"/>
       </w:r>
       <w:r>
         <w:rPr>
-          <w:lang w:val="fr-CH"/>
+          <w:noProof w:val="0"/>
         </w:rPr>
         <w:instrText xml:space="preserve"> PAGEREF _Toc215218876 \h </w:instrText>
       </w:r>
       <w:r>
+        <w:rPr>
+          <w:noProof w:val="0"/>
+        </w:rPr>
+      </w:r>
+      <w:r>
+        <w:rPr>
+          <w:noProof w:val="0"/>
+        </w:rPr>
         <w:fldChar w:fldCharType="separate"/>
       </w:r>
       <w:r>
         <w:rPr>
-          <w:lang w:val="fr-CH"/>
+          <w:noProof w:val="0"/>
         </w:rPr>
         <w:t>7</w:t>
       </w:r>
       <w:r>
+        <w:rPr>
+          <w:noProof w:val="0"/>
+        </w:rPr>
         <w:fldChar w:fldCharType="end"/>
       </w:r>
     </w:p>
@@ -1639,61 +1663,77 @@
         <w:pStyle w:val="TM2"/>
         <w:rPr>
           <w:rFonts w:asciiTheme="minorHAnsi" w:eastAsiaTheme="minorEastAsia" w:hAnsiTheme="minorHAnsi" w:cstheme="minorBidi"/>
+          <w:noProof w:val="0"/>
           <w:kern w:val="2"/>
           <w:sz w:val="24"/>
           <w:szCs w:val="24"/>
-          <w:lang w:val="fr-CH" w:eastAsia="fr-CH"/>
+          <w:lang w:eastAsia="fr-CH"/>
           <w14:ligatures w14:val="standardContextual"/>
         </w:rPr>
       </w:pPr>
       <w:r>
         <w:rPr>
-          <w:lang w:val="fr-CH"/>
+          <w:noProof w:val="0"/>
         </w:rPr>
         <w:t>4.3</w:t>
       </w:r>
       <w:r>
         <w:rPr>
           <w:rFonts w:asciiTheme="minorHAnsi" w:eastAsiaTheme="minorEastAsia" w:hAnsiTheme="minorHAnsi" w:cstheme="minorBidi"/>
+          <w:noProof w:val="0"/>
           <w:kern w:val="2"/>
           <w:sz w:val="24"/>
           <w:szCs w:val="24"/>
-          <w:lang w:val="fr-CH" w:eastAsia="fr-CH"/>
+          <w:lang w:eastAsia="fr-CH"/>
           <w14:ligatures w14:val="standardContextual"/>
         </w:rPr>
         <w:tab/>
       </w:r>
       <w:r>
         <w:rPr>
-          <w:lang w:val="fr-CH"/>
+          <w:noProof w:val="0"/>
         </w:rPr>
         <w:t>Modèle relationnel de la base de données</w:t>
       </w:r>
       <w:r>
         <w:rPr>
-          <w:lang w:val="fr-CH"/>
+          <w:noProof w:val="0"/>
         </w:rPr>
         <w:tab/>
       </w:r>
       <w:r>
+        <w:rPr>
+          <w:noProof w:val="0"/>
+        </w:rPr>
         <w:fldChar w:fldCharType="begin"/>
       </w:r>
       <w:r>
         <w:rPr>
-          <w:lang w:val="fr-CH"/>
+          <w:noProof w:val="0"/>
         </w:rPr>
         <w:instrText xml:space="preserve"> PAGEREF _Toc215218877 \h </w:instrText>
       </w:r>
       <w:r>
+        <w:rPr>
+          <w:noProof w:val="0"/>
+        </w:rPr>
+      </w:r>
+      <w:r>
+        <w:rPr>
+          <w:noProof w:val="0"/>
+        </w:rPr>
         <w:fldChar w:fldCharType="separate"/>
       </w:r>
       <w:r>
         <w:rPr>
-          <w:lang w:val="fr-CH"/>
+          <w:noProof w:val="0"/>
         </w:rPr>
         <w:t>7</w:t>
       </w:r>
       <w:r>
+        <w:rPr>
+          <w:noProof w:val="0"/>
+        </w:rPr>
         <w:fldChar w:fldCharType="end"/>
       </w:r>
     </w:p>
@@ -1702,61 +1742,77 @@
         <w:pStyle w:val="TM2"/>
         <w:rPr>
           <w:rFonts w:asciiTheme="minorHAnsi" w:eastAsiaTheme="minorEastAsia" w:hAnsiTheme="minorHAnsi" w:cstheme="minorBidi"/>
+          <w:noProof w:val="0"/>
           <w:kern w:val="2"/>
           <w:sz w:val="24"/>
           <w:szCs w:val="24"/>
-          <w:lang w:val="fr-CH" w:eastAsia="fr-CH"/>
+          <w:lang w:eastAsia="fr-CH"/>
           <w14:ligatures w14:val="standardContextual"/>
         </w:rPr>
       </w:pPr>
       <w:r>
         <w:rPr>
-          <w:lang w:val="fr-CH"/>
+          <w:noProof w:val="0"/>
         </w:rPr>
         <w:t>4.4</w:t>
       </w:r>
       <w:r>
         <w:rPr>
           <w:rFonts w:asciiTheme="minorHAnsi" w:eastAsiaTheme="minorEastAsia" w:hAnsiTheme="minorHAnsi" w:cstheme="minorBidi"/>
+          <w:noProof w:val="0"/>
           <w:kern w:val="2"/>
           <w:sz w:val="24"/>
           <w:szCs w:val="24"/>
-          <w:lang w:val="fr-CH" w:eastAsia="fr-CH"/>
+          <w:lang w:eastAsia="fr-CH"/>
           <w14:ligatures w14:val="standardContextual"/>
         </w:rPr>
         <w:tab/>
       </w:r>
       <w:r>
         <w:rPr>
-          <w:lang w:val="fr-CH"/>
+          <w:noProof w:val="0"/>
         </w:rPr>
         <w:t>Diagrammes de classes</w:t>
       </w:r>
       <w:r>
         <w:rPr>
-          <w:lang w:val="fr-CH"/>
+          <w:noProof w:val="0"/>
         </w:rPr>
         <w:tab/>
       </w:r>
       <w:r>
+        <w:rPr>
+          <w:noProof w:val="0"/>
+        </w:rPr>
         <w:fldChar w:fldCharType="begin"/>
       </w:r>
       <w:r>
         <w:rPr>
-          <w:lang w:val="fr-CH"/>
+          <w:noProof w:val="0"/>
         </w:rPr>
         <w:instrText xml:space="preserve"> PAGEREF _Toc215218878 \h </w:instrText>
       </w:r>
       <w:r>
+        <w:rPr>
+          <w:noProof w:val="0"/>
+        </w:rPr>
+      </w:r>
+      <w:r>
+        <w:rPr>
+          <w:noProof w:val="0"/>
+        </w:rPr>
         <w:fldChar w:fldCharType="separate"/>
       </w:r>
       <w:r>
         <w:rPr>
-          <w:lang w:val="fr-CH"/>
+          <w:noProof w:val="0"/>
         </w:rPr>
         <w:t>7</w:t>
       </w:r>
       <w:r>
+        <w:rPr>
+          <w:noProof w:val="0"/>
+        </w:rPr>
         <w:fldChar w:fldCharType="end"/>
       </w:r>
     </w:p>
@@ -1765,61 +1821,77 @@
         <w:pStyle w:val="TM2"/>
         <w:rPr>
           <w:rFonts w:asciiTheme="minorHAnsi" w:eastAsiaTheme="minorEastAsia" w:hAnsiTheme="minorHAnsi" w:cstheme="minorBidi"/>
+          <w:noProof w:val="0"/>
           <w:kern w:val="2"/>
           <w:sz w:val="24"/>
           <w:szCs w:val="24"/>
-          <w:lang w:val="fr-CH" w:eastAsia="fr-CH"/>
+          <w:lang w:eastAsia="fr-CH"/>
           <w14:ligatures w14:val="standardContextual"/>
         </w:rPr>
       </w:pPr>
       <w:r>
         <w:rPr>
-          <w:lang w:val="fr-CH"/>
+          <w:noProof w:val="0"/>
         </w:rPr>
         <w:t>4.5</w:t>
       </w:r>
       <w:r>
         <w:rPr>
           <w:rFonts w:asciiTheme="minorHAnsi" w:eastAsiaTheme="minorEastAsia" w:hAnsiTheme="minorHAnsi" w:cstheme="minorBidi"/>
+          <w:noProof w:val="0"/>
           <w:kern w:val="2"/>
           <w:sz w:val="24"/>
           <w:szCs w:val="24"/>
-          <w:lang w:val="fr-CH" w:eastAsia="fr-CH"/>
+          <w:lang w:eastAsia="fr-CH"/>
           <w14:ligatures w14:val="standardContextual"/>
         </w:rPr>
         <w:tab/>
       </w:r>
       <w:r>
         <w:rPr>
-          <w:lang w:val="fr-CH"/>
+          <w:noProof w:val="0"/>
         </w:rPr>
         <w:t>Diagrammes de séquence des interactions</w:t>
       </w:r>
       <w:r>
         <w:rPr>
-          <w:lang w:val="fr-CH"/>
+          <w:noProof w:val="0"/>
         </w:rPr>
         <w:tab/>
       </w:r>
       <w:r>
+        <w:rPr>
+          <w:noProof w:val="0"/>
+        </w:rPr>
         <w:fldChar w:fldCharType="begin"/>
       </w:r>
       <w:r>
         <w:rPr>
-          <w:lang w:val="fr-CH"/>
+          <w:noProof w:val="0"/>
         </w:rPr>
         <w:instrText xml:space="preserve"> PAGEREF _Toc215218879 \h </w:instrText>
       </w:r>
       <w:r>
+        <w:rPr>
+          <w:noProof w:val="0"/>
+        </w:rPr>
+      </w:r>
+      <w:r>
+        <w:rPr>
+          <w:noProof w:val="0"/>
+        </w:rPr>
         <w:fldChar w:fldCharType="separate"/>
       </w:r>
       <w:r>
         <w:rPr>
-          <w:lang w:val="fr-CH"/>
+          <w:noProof w:val="0"/>
         </w:rPr>
         <w:t>7</w:t>
       </w:r>
       <w:r>
+        <w:rPr>
+          <w:noProof w:val="0"/>
+        </w:rPr>
         <w:fldChar w:fldCharType="end"/>
       </w:r>
     </w:p>
@@ -1828,61 +1900,77 @@
         <w:pStyle w:val="TM2"/>
         <w:rPr>
           <w:rFonts w:asciiTheme="minorHAnsi" w:eastAsiaTheme="minorEastAsia" w:hAnsiTheme="minorHAnsi" w:cstheme="minorBidi"/>
+          <w:noProof w:val="0"/>
           <w:kern w:val="2"/>
           <w:sz w:val="24"/>
           <w:szCs w:val="24"/>
-          <w:lang w:val="fr-CH" w:eastAsia="fr-CH"/>
+          <w:lang w:eastAsia="fr-CH"/>
           <w14:ligatures w14:val="standardContextual"/>
         </w:rPr>
       </w:pPr>
       <w:r>
         <w:rPr>
-          <w:lang w:val="fr-CH"/>
+          <w:noProof w:val="0"/>
         </w:rPr>
         <w:t>4.6</w:t>
       </w:r>
       <w:r>
         <w:rPr>
           <w:rFonts w:asciiTheme="minorHAnsi" w:eastAsiaTheme="minorEastAsia" w:hAnsiTheme="minorHAnsi" w:cstheme="minorBidi"/>
+          <w:noProof w:val="0"/>
           <w:kern w:val="2"/>
           <w:sz w:val="24"/>
           <w:szCs w:val="24"/>
-          <w:lang w:val="fr-CH" w:eastAsia="fr-CH"/>
+          <w:lang w:eastAsia="fr-CH"/>
           <w14:ligatures w14:val="standardContextual"/>
         </w:rPr>
         <w:tab/>
       </w:r>
       <w:r>
         <w:rPr>
-          <w:lang w:val="fr-CH"/>
+          <w:noProof w:val="0"/>
         </w:rPr>
         <w:t>Concept de tests</w:t>
       </w:r>
       <w:r>
         <w:rPr>
-          <w:lang w:val="fr-CH"/>
+          <w:noProof w:val="0"/>
         </w:rPr>
         <w:tab/>
       </w:r>
       <w:r>
+        <w:rPr>
+          <w:noProof w:val="0"/>
+        </w:rPr>
         <w:fldChar w:fldCharType="begin"/>
       </w:r>
       <w:r>
         <w:rPr>
-          <w:lang w:val="fr-CH"/>
+          <w:noProof w:val="0"/>
         </w:rPr>
         <w:instrText xml:space="preserve"> PAGEREF _Toc215218880 \h </w:instrText>
       </w:r>
       <w:r>
+        <w:rPr>
+          <w:noProof w:val="0"/>
+        </w:rPr>
+      </w:r>
+      <w:r>
+        <w:rPr>
+          <w:noProof w:val="0"/>
+        </w:rPr>
         <w:fldChar w:fldCharType="separate"/>
       </w:r>
       <w:r>
         <w:rPr>
-          <w:lang w:val="fr-CH"/>
+          <w:noProof w:val="0"/>
         </w:rPr>
         <w:t>7</w:t>
       </w:r>
       <w:r>
+        <w:rPr>
+          <w:noProof w:val="0"/>
+        </w:rPr>
         <w:fldChar w:fldCharType="end"/>
       </w:r>
     </w:p>
@@ -1893,18 +1981,13 @@
           <w:rFonts w:asciiTheme="minorHAnsi" w:eastAsiaTheme="minorEastAsia" w:hAnsiTheme="minorHAnsi" w:cstheme="minorBidi"/>
           <w:b w:val="0"/>
           <w:bCs w:val="0"/>
-          <w:noProof/>
           <w:kern w:val="2"/>
           <w:sz w:val="24"/>
-          <w:lang w:val="fr-CH" w:eastAsia="fr-CH"/>
+          <w:lang w:eastAsia="fr-CH"/>
           <w14:ligatures w14:val="standardContextual"/>
         </w:rPr>
       </w:pPr>
       <w:r>
-        <w:rPr>
-          <w:noProof/>
-          <w:lang w:val="fr-CH"/>
-        </w:rPr>
         <w:t>5</w:t>
       </w:r>
       <w:r>
@@ -1912,63 +1995,32 @@
           <w:rFonts w:asciiTheme="minorHAnsi" w:eastAsiaTheme="minorEastAsia" w:hAnsiTheme="minorHAnsi" w:cstheme="minorBidi"/>
           <w:b w:val="0"/>
           <w:bCs w:val="0"/>
-          <w:noProof/>
           <w:kern w:val="2"/>
           <w:sz w:val="24"/>
-          <w:lang w:val="fr-CH" w:eastAsia="fr-CH"/>
+          <w:lang w:eastAsia="fr-CH"/>
           <w14:ligatures w14:val="standardContextual"/>
         </w:rPr>
         <w:tab/>
       </w:r>
       <w:r>
-        <w:rPr>
-          <w:noProof/>
-          <w:lang w:val="fr-CH"/>
-        </w:rPr>
         <w:t>Réalisation</w:t>
       </w:r>
       <w:r>
-        <w:rPr>
-          <w:noProof/>
-          <w:lang w:val="fr-CH"/>
-        </w:rPr>
         <w:tab/>
       </w:r>
       <w:r>
-        <w:rPr>
-          <w:noProof/>
-        </w:rPr>
         <w:fldChar w:fldCharType="begin"/>
       </w:r>
       <w:r>
-        <w:rPr>
-          <w:noProof/>
-          <w:lang w:val="fr-CH"/>
-        </w:rPr>
         <w:instrText xml:space="preserve"> PAGEREF _Toc215218881 \h </w:instrText>
       </w:r>
       <w:r>
-        <w:rPr>
-          <w:noProof/>
-        </w:rPr>
-      </w:r>
-      <w:r>
-        <w:rPr>
-          <w:noProof/>
-        </w:rPr>
         <w:fldChar w:fldCharType="separate"/>
       </w:r>
       <w:r>
-        <w:rPr>
-          <w:noProof/>
-          <w:lang w:val="fr-CH"/>
-        </w:rPr>
         <w:t>8</w:t>
       </w:r>
       <w:r>
-        <w:rPr>
-          <w:noProof/>
-        </w:rPr>
         <w:fldChar w:fldCharType="end"/>
       </w:r>
     </w:p>
@@ -1979,18 +2031,13 @@
           <w:rFonts w:asciiTheme="minorHAnsi" w:eastAsiaTheme="minorEastAsia" w:hAnsiTheme="minorHAnsi" w:cstheme="minorBidi"/>
           <w:b w:val="0"/>
           <w:bCs w:val="0"/>
-          <w:noProof/>
           <w:kern w:val="2"/>
           <w:sz w:val="24"/>
-          <w:lang w:val="fr-CH" w:eastAsia="fr-CH"/>
+          <w:lang w:eastAsia="fr-CH"/>
           <w14:ligatures w14:val="standardContextual"/>
         </w:rPr>
       </w:pPr>
       <w:r>
-        <w:rPr>
-          <w:noProof/>
-          <w:lang w:val="fr-CH"/>
-        </w:rPr>
         <w:t>6</w:t>
       </w:r>
       <w:r>
@@ -1998,63 +2045,32 @@
           <w:rFonts w:asciiTheme="minorHAnsi" w:eastAsiaTheme="minorEastAsia" w:hAnsiTheme="minorHAnsi" w:cstheme="minorBidi"/>
           <w:b w:val="0"/>
           <w:bCs w:val="0"/>
-          <w:noProof/>
           <w:kern w:val="2"/>
           <w:sz w:val="24"/>
-          <w:lang w:val="fr-CH" w:eastAsia="fr-CH"/>
+          <w:lang w:eastAsia="fr-CH"/>
           <w14:ligatures w14:val="standardContextual"/>
         </w:rPr>
         <w:tab/>
       </w:r>
       <w:r>
-        <w:rPr>
-          <w:noProof/>
-          <w:lang w:val="fr-CH"/>
-        </w:rPr>
         <w:t>Tests</w:t>
       </w:r>
       <w:r>
-        <w:rPr>
-          <w:noProof/>
-          <w:lang w:val="fr-CH"/>
-        </w:rPr>
         <w:tab/>
       </w:r>
       <w:r>
-        <w:rPr>
-          <w:noProof/>
-        </w:rPr>
         <w:fldChar w:fldCharType="begin"/>
       </w:r>
       <w:r>
-        <w:rPr>
-          <w:noProof/>
-          <w:lang w:val="fr-CH"/>
-        </w:rPr>
         <w:instrText xml:space="preserve"> PAGEREF _Toc215218882 \h </w:instrText>
       </w:r>
       <w:r>
-        <w:rPr>
-          <w:noProof/>
-        </w:rPr>
-      </w:r>
-      <w:r>
-        <w:rPr>
-          <w:noProof/>
-        </w:rPr>
         <w:fldChar w:fldCharType="separate"/>
       </w:r>
       <w:r>
-        <w:rPr>
-          <w:noProof/>
-          <w:lang w:val="fr-CH"/>
-        </w:rPr>
         <w:t>9</w:t>
       </w:r>
       <w:r>
-        <w:rPr>
-          <w:noProof/>
-        </w:rPr>
         <w:fldChar w:fldCharType="end"/>
       </w:r>
     </w:p>
@@ -2063,61 +2079,77 @@
         <w:pStyle w:val="TM2"/>
         <w:rPr>
           <w:rFonts w:asciiTheme="minorHAnsi" w:eastAsiaTheme="minorEastAsia" w:hAnsiTheme="minorHAnsi" w:cstheme="minorBidi"/>
+          <w:noProof w:val="0"/>
           <w:kern w:val="2"/>
           <w:sz w:val="24"/>
           <w:szCs w:val="24"/>
-          <w:lang w:val="fr-CH" w:eastAsia="fr-CH"/>
+          <w:lang w:eastAsia="fr-CH"/>
           <w14:ligatures w14:val="standardContextual"/>
         </w:rPr>
       </w:pPr>
       <w:r>
         <w:rPr>
-          <w:lang w:val="fr-CH"/>
+          <w:noProof w:val="0"/>
         </w:rPr>
         <w:t>6.1</w:t>
       </w:r>
       <w:r>
         <w:rPr>
           <w:rFonts w:asciiTheme="minorHAnsi" w:eastAsiaTheme="minorEastAsia" w:hAnsiTheme="minorHAnsi" w:cstheme="minorBidi"/>
+          <w:noProof w:val="0"/>
           <w:kern w:val="2"/>
           <w:sz w:val="24"/>
           <w:szCs w:val="24"/>
-          <w:lang w:val="fr-CH" w:eastAsia="fr-CH"/>
+          <w:lang w:eastAsia="fr-CH"/>
           <w14:ligatures w14:val="standardContextual"/>
         </w:rPr>
         <w:tab/>
       </w:r>
       <w:r>
         <w:rPr>
-          <w:lang w:val="fr-CH"/>
+          <w:noProof w:val="0"/>
         </w:rPr>
         <w:t>Procédure de test</w:t>
       </w:r>
       <w:r>
         <w:rPr>
-          <w:lang w:val="fr-CH"/>
+          <w:noProof w:val="0"/>
         </w:rPr>
         <w:tab/>
       </w:r>
       <w:r>
+        <w:rPr>
+          <w:noProof w:val="0"/>
+        </w:rPr>
         <w:fldChar w:fldCharType="begin"/>
       </w:r>
       <w:r>
         <w:rPr>
-          <w:lang w:val="fr-CH"/>
+          <w:noProof w:val="0"/>
         </w:rPr>
         <w:instrText xml:space="preserve"> PAGEREF _Toc215218883 \h </w:instrText>
       </w:r>
       <w:r>
+        <w:rPr>
+          <w:noProof w:val="0"/>
+        </w:rPr>
+      </w:r>
+      <w:r>
+        <w:rPr>
+          <w:noProof w:val="0"/>
+        </w:rPr>
         <w:fldChar w:fldCharType="separate"/>
       </w:r>
       <w:r>
         <w:rPr>
-          <w:lang w:val="fr-CH"/>
+          <w:noProof w:val="0"/>
         </w:rPr>
         <w:t>9</w:t>
       </w:r>
       <w:r>
+        <w:rPr>
+          <w:noProof w:val="0"/>
+        </w:rPr>
         <w:fldChar w:fldCharType="end"/>
       </w:r>
     </w:p>
@@ -2126,61 +2158,77 @@
         <w:pStyle w:val="TM2"/>
         <w:rPr>
           <w:rFonts w:asciiTheme="minorHAnsi" w:eastAsiaTheme="minorEastAsia" w:hAnsiTheme="minorHAnsi" w:cstheme="minorBidi"/>
+          <w:noProof w:val="0"/>
           <w:kern w:val="2"/>
           <w:sz w:val="24"/>
           <w:szCs w:val="24"/>
-          <w:lang w:val="fr-CH" w:eastAsia="fr-CH"/>
+          <w:lang w:eastAsia="fr-CH"/>
           <w14:ligatures w14:val="standardContextual"/>
         </w:rPr>
       </w:pPr>
       <w:r>
         <w:rPr>
-          <w:lang w:val="fr-CH"/>
+          <w:noProof w:val="0"/>
         </w:rPr>
         <w:t>6.2</w:t>
       </w:r>
       <w:r>
         <w:rPr>
           <w:rFonts w:asciiTheme="minorHAnsi" w:eastAsiaTheme="minorEastAsia" w:hAnsiTheme="minorHAnsi" w:cstheme="minorBidi"/>
+          <w:noProof w:val="0"/>
           <w:kern w:val="2"/>
           <w:sz w:val="24"/>
           <w:szCs w:val="24"/>
-          <w:lang w:val="fr-CH" w:eastAsia="fr-CH"/>
+          <w:lang w:eastAsia="fr-CH"/>
           <w14:ligatures w14:val="standardContextual"/>
         </w:rPr>
         <w:tab/>
       </w:r>
       <w:r>
         <w:rPr>
-          <w:lang w:val="fr-CH"/>
+          <w:noProof w:val="0"/>
         </w:rPr>
         <w:t>Protocole de tests</w:t>
       </w:r>
       <w:r>
         <w:rPr>
-          <w:lang w:val="fr-CH"/>
+          <w:noProof w:val="0"/>
         </w:rPr>
         <w:tab/>
       </w:r>
       <w:r>
+        <w:rPr>
+          <w:noProof w:val="0"/>
+        </w:rPr>
         <w:fldChar w:fldCharType="begin"/>
       </w:r>
       <w:r>
         <w:rPr>
-          <w:lang w:val="fr-CH"/>
+          <w:noProof w:val="0"/>
         </w:rPr>
         <w:instrText xml:space="preserve"> PAGEREF _Toc215218884 \h </w:instrText>
       </w:r>
       <w:r>
+        <w:rPr>
+          <w:noProof w:val="0"/>
+        </w:rPr>
+      </w:r>
+      <w:r>
+        <w:rPr>
+          <w:noProof w:val="0"/>
+        </w:rPr>
         <w:fldChar w:fldCharType="separate"/>
       </w:r>
       <w:r>
         <w:rPr>
-          <w:lang w:val="fr-CH"/>
+          <w:noProof w:val="0"/>
         </w:rPr>
         <w:t>9</w:t>
       </w:r>
       <w:r>
+        <w:rPr>
+          <w:noProof w:val="0"/>
+        </w:rPr>
         <w:fldChar w:fldCharType="end"/>
       </w:r>
     </w:p>
@@ -2191,18 +2239,13 @@
           <w:rFonts w:asciiTheme="minorHAnsi" w:eastAsiaTheme="minorEastAsia" w:hAnsiTheme="minorHAnsi" w:cstheme="minorBidi"/>
           <w:b w:val="0"/>
           <w:bCs w:val="0"/>
-          <w:noProof/>
           <w:kern w:val="2"/>
           <w:sz w:val="24"/>
-          <w:lang w:val="fr-CH" w:eastAsia="fr-CH"/>
+          <w:lang w:eastAsia="fr-CH"/>
           <w14:ligatures w14:val="standardContextual"/>
         </w:rPr>
       </w:pPr>
       <w:r>
-        <w:rPr>
-          <w:noProof/>
-          <w:lang w:val="fr-CH"/>
-        </w:rPr>
         <w:t>7</w:t>
       </w:r>
       <w:r>
@@ -2210,63 +2253,32 @@
           <w:rFonts w:asciiTheme="minorHAnsi" w:eastAsiaTheme="minorEastAsia" w:hAnsiTheme="minorHAnsi" w:cstheme="minorBidi"/>
           <w:b w:val="0"/>
           <w:bCs w:val="0"/>
-          <w:noProof/>
           <w:kern w:val="2"/>
           <w:sz w:val="24"/>
-          <w:lang w:val="fr-CH" w:eastAsia="fr-CH"/>
+          <w:lang w:eastAsia="fr-CH"/>
           <w14:ligatures w14:val="standardContextual"/>
         </w:rPr>
         <w:tab/>
       </w:r>
       <w:r>
-        <w:rPr>
-          <w:noProof/>
-          <w:lang w:val="fr-CH"/>
-        </w:rPr>
         <w:t>Conclusion</w:t>
       </w:r>
       <w:r>
-        <w:rPr>
-          <w:noProof/>
-          <w:lang w:val="fr-CH"/>
-        </w:rPr>
         <w:tab/>
       </w:r>
       <w:r>
-        <w:rPr>
-          <w:noProof/>
-        </w:rPr>
         <w:fldChar w:fldCharType="begin"/>
       </w:r>
       <w:r>
-        <w:rPr>
-          <w:noProof/>
-          <w:lang w:val="fr-CH"/>
-        </w:rPr>
         <w:instrText xml:space="preserve"> PAGEREF _Toc215218885 \h </w:instrText>
       </w:r>
       <w:r>
-        <w:rPr>
-          <w:noProof/>
-        </w:rPr>
-      </w:r>
-      <w:r>
-        <w:rPr>
-          <w:noProof/>
-        </w:rPr>
         <w:fldChar w:fldCharType="separate"/>
       </w:r>
       <w:r>
-        <w:rPr>
-          <w:noProof/>
-          <w:lang w:val="fr-CH"/>
-        </w:rPr>
         <w:t>10</w:t>
       </w:r>
       <w:r>
-        <w:rPr>
-          <w:noProof/>
-        </w:rPr>
         <w:fldChar w:fldCharType="end"/>
       </w:r>
     </w:p>
@@ -2275,61 +2287,77 @@
         <w:pStyle w:val="TM2"/>
         <w:rPr>
           <w:rFonts w:asciiTheme="minorHAnsi" w:eastAsiaTheme="minorEastAsia" w:hAnsiTheme="minorHAnsi" w:cstheme="minorBidi"/>
+          <w:noProof w:val="0"/>
           <w:kern w:val="2"/>
           <w:sz w:val="24"/>
           <w:szCs w:val="24"/>
-          <w:lang w:val="fr-CH" w:eastAsia="fr-CH"/>
+          <w:lang w:eastAsia="fr-CH"/>
           <w14:ligatures w14:val="standardContextual"/>
         </w:rPr>
       </w:pPr>
       <w:r>
         <w:rPr>
-          <w:lang w:val="fr-CH"/>
+          <w:noProof w:val="0"/>
         </w:rPr>
         <w:t>7.1</w:t>
       </w:r>
       <w:r>
         <w:rPr>
           <w:rFonts w:asciiTheme="minorHAnsi" w:eastAsiaTheme="minorEastAsia" w:hAnsiTheme="minorHAnsi" w:cstheme="minorBidi"/>
+          <w:noProof w:val="0"/>
           <w:kern w:val="2"/>
           <w:sz w:val="24"/>
           <w:szCs w:val="24"/>
-          <w:lang w:val="fr-CH" w:eastAsia="fr-CH"/>
+          <w:lang w:eastAsia="fr-CH"/>
           <w14:ligatures w14:val="standardContextual"/>
         </w:rPr>
         <w:tab/>
       </w:r>
       <w:r>
         <w:rPr>
-          <w:lang w:val="fr-CH"/>
+          <w:noProof w:val="0"/>
         </w:rPr>
         <w:t>Améliorations possibles</w:t>
       </w:r>
       <w:r>
         <w:rPr>
-          <w:lang w:val="fr-CH"/>
+          <w:noProof w:val="0"/>
         </w:rPr>
         <w:tab/>
       </w:r>
       <w:r>
+        <w:rPr>
+          <w:noProof w:val="0"/>
+        </w:rPr>
         <w:fldChar w:fldCharType="begin"/>
       </w:r>
       <w:r>
         <w:rPr>
-          <w:lang w:val="fr-CH"/>
+          <w:noProof w:val="0"/>
         </w:rPr>
         <w:instrText xml:space="preserve"> PAGEREF _Toc215218886 \h </w:instrText>
       </w:r>
       <w:r>
+        <w:rPr>
+          <w:noProof w:val="0"/>
+        </w:rPr>
+      </w:r>
+      <w:r>
+        <w:rPr>
+          <w:noProof w:val="0"/>
+        </w:rPr>
         <w:fldChar w:fldCharType="separate"/>
       </w:r>
       <w:r>
         <w:rPr>
-          <w:lang w:val="fr-CH"/>
+          <w:noProof w:val="0"/>
         </w:rPr>
         <w:t>10</w:t>
       </w:r>
       <w:r>
+        <w:rPr>
+          <w:noProof w:val="0"/>
+        </w:rPr>
         <w:fldChar w:fldCharType="end"/>
       </w:r>
     </w:p>
@@ -2338,61 +2366,77 @@
         <w:pStyle w:val="TM2"/>
         <w:rPr>
           <w:rFonts w:asciiTheme="minorHAnsi" w:eastAsiaTheme="minorEastAsia" w:hAnsiTheme="minorHAnsi" w:cstheme="minorBidi"/>
+          <w:noProof w:val="0"/>
           <w:kern w:val="2"/>
           <w:sz w:val="24"/>
           <w:szCs w:val="24"/>
-          <w:lang w:val="fr-CH" w:eastAsia="fr-CH"/>
+          <w:lang w:eastAsia="fr-CH"/>
           <w14:ligatures w14:val="standardContextual"/>
         </w:rPr>
       </w:pPr>
       <w:r>
         <w:rPr>
-          <w:lang w:val="fr-CH"/>
+          <w:noProof w:val="0"/>
         </w:rPr>
         <w:t>7.2</w:t>
       </w:r>
       <w:r>
         <w:rPr>
           <w:rFonts w:asciiTheme="minorHAnsi" w:eastAsiaTheme="minorEastAsia" w:hAnsiTheme="minorHAnsi" w:cstheme="minorBidi"/>
+          <w:noProof w:val="0"/>
           <w:kern w:val="2"/>
           <w:sz w:val="24"/>
           <w:szCs w:val="24"/>
-          <w:lang w:val="fr-CH" w:eastAsia="fr-CH"/>
+          <w:lang w:eastAsia="fr-CH"/>
           <w14:ligatures w14:val="standardContextual"/>
         </w:rPr>
         <w:tab/>
       </w:r>
       <w:r>
         <w:rPr>
-          <w:lang w:val="fr-CH"/>
+          <w:noProof w:val="0"/>
         </w:rPr>
         <w:t>Auto-évaluation</w:t>
       </w:r>
       <w:r>
         <w:rPr>
-          <w:lang w:val="fr-CH"/>
+          <w:noProof w:val="0"/>
         </w:rPr>
         <w:tab/>
       </w:r>
       <w:r>
+        <w:rPr>
+          <w:noProof w:val="0"/>
+        </w:rPr>
         <w:fldChar w:fldCharType="begin"/>
       </w:r>
       <w:r>
         <w:rPr>
-          <w:lang w:val="fr-CH"/>
+          <w:noProof w:val="0"/>
         </w:rPr>
         <w:instrText xml:space="preserve"> PAGEREF _Toc215218887 \h </w:instrText>
       </w:r>
       <w:r>
+        <w:rPr>
+          <w:noProof w:val="0"/>
+        </w:rPr>
+      </w:r>
+      <w:r>
+        <w:rPr>
+          <w:noProof w:val="0"/>
+        </w:rPr>
         <w:fldChar w:fldCharType="separate"/>
       </w:r>
       <w:r>
         <w:rPr>
-          <w:lang w:val="fr-CH"/>
+          <w:noProof w:val="0"/>
         </w:rPr>
         <w:t>10</w:t>
       </w:r>
       <w:r>
+        <w:rPr>
+          <w:noProof w:val="0"/>
+        </w:rPr>
         <w:fldChar w:fldCharType="end"/>
       </w:r>
     </w:p>
@@ -2401,68 +2445,84 @@
         <w:pStyle w:val="TM2"/>
         <w:rPr>
           <w:rFonts w:asciiTheme="minorHAnsi" w:eastAsiaTheme="minorEastAsia" w:hAnsiTheme="minorHAnsi" w:cstheme="minorBidi"/>
+          <w:noProof w:val="0"/>
           <w:kern w:val="2"/>
           <w:sz w:val="24"/>
           <w:szCs w:val="24"/>
-          <w:lang w:val="fr-CH" w:eastAsia="fr-CH"/>
+          <w:lang w:eastAsia="fr-CH"/>
           <w14:ligatures w14:val="standardContextual"/>
         </w:rPr>
       </w:pPr>
       <w:r>
         <w:rPr>
-          <w:lang w:val="fr-CH"/>
+          <w:noProof w:val="0"/>
         </w:rPr>
         <w:t>7.3</w:t>
       </w:r>
       <w:r>
         <w:rPr>
           <w:rFonts w:asciiTheme="minorHAnsi" w:eastAsiaTheme="minorEastAsia" w:hAnsiTheme="minorHAnsi" w:cstheme="minorBidi"/>
+          <w:noProof w:val="0"/>
           <w:kern w:val="2"/>
           <w:sz w:val="24"/>
           <w:szCs w:val="24"/>
-          <w:lang w:val="fr-CH" w:eastAsia="fr-CH"/>
+          <w:lang w:eastAsia="fr-CH"/>
           <w14:ligatures w14:val="standardContextual"/>
         </w:rPr>
         <w:tab/>
       </w:r>
       <w:r>
         <w:rPr>
-          <w:lang w:val="fr-CH"/>
+          <w:noProof w:val="0"/>
         </w:rPr>
         <w:t xml:space="preserve">Conclusion du module de </w:t>
       </w:r>
       <w:r>
         <w:rPr>
+          <w:noProof w:val="0"/>
           <w:highlight w:val="yellow"/>
-          <w:lang w:val="fr-CH"/>
         </w:rPr>
         <w:t>membre1</w:t>
       </w:r>
       <w:r>
         <w:rPr>
-          <w:lang w:val="fr-CH"/>
+          <w:noProof w:val="0"/>
         </w:rPr>
         <w:tab/>
       </w:r>
       <w:r>
+        <w:rPr>
+          <w:noProof w:val="0"/>
+        </w:rPr>
         <w:fldChar w:fldCharType="begin"/>
       </w:r>
       <w:r>
         <w:rPr>
-          <w:lang w:val="fr-CH"/>
+          <w:noProof w:val="0"/>
         </w:rPr>
         <w:instrText xml:space="preserve"> PAGEREF _Toc215218888 \h </w:instrText>
       </w:r>
       <w:r>
+        <w:rPr>
+          <w:noProof w:val="0"/>
+        </w:rPr>
+      </w:r>
+      <w:r>
+        <w:rPr>
+          <w:noProof w:val="0"/>
+        </w:rPr>
         <w:fldChar w:fldCharType="separate"/>
       </w:r>
       <w:r>
         <w:rPr>
-          <w:lang w:val="fr-CH"/>
+          <w:noProof w:val="0"/>
         </w:rPr>
         <w:t>10</w:t>
       </w:r>
       <w:r>
+        <w:rPr>
+          <w:noProof w:val="0"/>
+        </w:rPr>
         <w:fldChar w:fldCharType="end"/>
       </w:r>
     </w:p>
@@ -2471,68 +2531,84 @@
         <w:pStyle w:val="TM2"/>
         <w:rPr>
           <w:rFonts w:asciiTheme="minorHAnsi" w:eastAsiaTheme="minorEastAsia" w:hAnsiTheme="minorHAnsi" w:cstheme="minorBidi"/>
+          <w:noProof w:val="0"/>
           <w:kern w:val="2"/>
           <w:sz w:val="24"/>
           <w:szCs w:val="24"/>
-          <w:lang w:val="fr-CH" w:eastAsia="fr-CH"/>
+          <w:lang w:eastAsia="fr-CH"/>
           <w14:ligatures w14:val="standardContextual"/>
         </w:rPr>
       </w:pPr>
       <w:r>
         <w:rPr>
-          <w:lang w:val="fr-CH"/>
+          <w:noProof w:val="0"/>
         </w:rPr>
         <w:t>7.4</w:t>
       </w:r>
       <w:r>
         <w:rPr>
           <w:rFonts w:asciiTheme="minorHAnsi" w:eastAsiaTheme="minorEastAsia" w:hAnsiTheme="minorHAnsi" w:cstheme="minorBidi"/>
+          <w:noProof w:val="0"/>
           <w:kern w:val="2"/>
           <w:sz w:val="24"/>
           <w:szCs w:val="24"/>
-          <w:lang w:val="fr-CH" w:eastAsia="fr-CH"/>
+          <w:lang w:eastAsia="fr-CH"/>
           <w14:ligatures w14:val="standardContextual"/>
         </w:rPr>
         <w:tab/>
       </w:r>
       <w:r>
         <w:rPr>
-          <w:lang w:val="fr-CH"/>
+          <w:noProof w:val="0"/>
         </w:rPr>
         <w:t xml:space="preserve">Conclusion du module de </w:t>
       </w:r>
       <w:r>
         <w:rPr>
+          <w:noProof w:val="0"/>
           <w:highlight w:val="yellow"/>
-          <w:lang w:val="fr-CH"/>
         </w:rPr>
         <w:t>membre2</w:t>
       </w:r>
       <w:r>
         <w:rPr>
-          <w:lang w:val="fr-CH"/>
+          <w:noProof w:val="0"/>
         </w:rPr>
         <w:tab/>
       </w:r>
       <w:r>
+        <w:rPr>
+          <w:noProof w:val="0"/>
+        </w:rPr>
         <w:fldChar w:fldCharType="begin"/>
       </w:r>
       <w:r>
         <w:rPr>
-          <w:lang w:val="fr-CH"/>
+          <w:noProof w:val="0"/>
         </w:rPr>
         <w:instrText xml:space="preserve"> PAGEREF _Toc215218889 \h </w:instrText>
       </w:r>
       <w:r>
+        <w:rPr>
+          <w:noProof w:val="0"/>
+        </w:rPr>
+      </w:r>
+      <w:r>
+        <w:rPr>
+          <w:noProof w:val="0"/>
+        </w:rPr>
         <w:fldChar w:fldCharType="separate"/>
       </w:r>
       <w:r>
         <w:rPr>
-          <w:lang w:val="fr-CH"/>
+          <w:noProof w:val="0"/>
         </w:rPr>
         <w:t>10</w:t>
       </w:r>
       <w:r>
+        <w:rPr>
+          <w:noProof w:val="0"/>
+        </w:rPr>
         <w:fldChar w:fldCharType="end"/>
       </w:r>
     </w:p>
@@ -2541,68 +2617,84 @@
         <w:pStyle w:val="TM2"/>
         <w:rPr>
           <w:rFonts w:asciiTheme="minorHAnsi" w:eastAsiaTheme="minorEastAsia" w:hAnsiTheme="minorHAnsi" w:cstheme="minorBidi"/>
+          <w:noProof w:val="0"/>
           <w:kern w:val="2"/>
           <w:sz w:val="24"/>
           <w:szCs w:val="24"/>
-          <w:lang w:val="fr-CH" w:eastAsia="fr-CH"/>
+          <w:lang w:eastAsia="fr-CH"/>
           <w14:ligatures w14:val="standardContextual"/>
         </w:rPr>
       </w:pPr>
       <w:r>
         <w:rPr>
-          <w:lang w:val="fr-CH"/>
+          <w:noProof w:val="0"/>
         </w:rPr>
         <w:t>7.5</w:t>
       </w:r>
       <w:r>
         <w:rPr>
           <w:rFonts w:asciiTheme="minorHAnsi" w:eastAsiaTheme="minorEastAsia" w:hAnsiTheme="minorHAnsi" w:cstheme="minorBidi"/>
+          <w:noProof w:val="0"/>
           <w:kern w:val="2"/>
           <w:sz w:val="24"/>
           <w:szCs w:val="24"/>
-          <w:lang w:val="fr-CH" w:eastAsia="fr-CH"/>
+          <w:lang w:eastAsia="fr-CH"/>
           <w14:ligatures w14:val="standardContextual"/>
         </w:rPr>
         <w:tab/>
       </w:r>
       <w:r>
         <w:rPr>
-          <w:lang w:val="fr-CH"/>
+          <w:noProof w:val="0"/>
         </w:rPr>
         <w:t xml:space="preserve">Conclusion du module de </w:t>
       </w:r>
       <w:r>
         <w:rPr>
+          <w:noProof w:val="0"/>
           <w:highlight w:val="yellow"/>
-          <w:lang w:val="fr-CH"/>
         </w:rPr>
         <w:t>membre3</w:t>
       </w:r>
       <w:r>
         <w:rPr>
-          <w:lang w:val="fr-CH"/>
+          <w:noProof w:val="0"/>
         </w:rPr>
         <w:tab/>
       </w:r>
       <w:r>
+        <w:rPr>
+          <w:noProof w:val="0"/>
+        </w:rPr>
         <w:fldChar w:fldCharType="begin"/>
       </w:r>
       <w:r>
         <w:rPr>
-          <w:lang w:val="fr-CH"/>
+          <w:noProof w:val="0"/>
         </w:rPr>
         <w:instrText xml:space="preserve"> PAGEREF _Toc215218890 \h </w:instrText>
       </w:r>
       <w:r>
+        <w:rPr>
+          <w:noProof w:val="0"/>
+        </w:rPr>
+      </w:r>
+      <w:r>
+        <w:rPr>
+          <w:noProof w:val="0"/>
+        </w:rPr>
         <w:fldChar w:fldCharType="separate"/>
       </w:r>
       <w:r>
         <w:rPr>
-          <w:lang w:val="fr-CH"/>
+          <w:noProof w:val="0"/>
         </w:rPr>
         <w:t>10</w:t>
       </w:r>
       <w:r>
+        <w:rPr>
+          <w:noProof w:val="0"/>
+        </w:rPr>
         <w:fldChar w:fldCharType="end"/>
       </w:r>
     </w:p>
@@ -2613,18 +2705,13 @@
           <w:rFonts w:asciiTheme="minorHAnsi" w:eastAsiaTheme="minorEastAsia" w:hAnsiTheme="minorHAnsi" w:cstheme="minorBidi"/>
           <w:b w:val="0"/>
           <w:bCs w:val="0"/>
-          <w:noProof/>
           <w:kern w:val="2"/>
           <w:sz w:val="24"/>
-          <w:lang w:val="fr-CH" w:eastAsia="fr-CH"/>
+          <w:lang w:eastAsia="fr-CH"/>
           <w14:ligatures w14:val="standardContextual"/>
         </w:rPr>
       </w:pPr>
       <w:r>
-        <w:rPr>
-          <w:noProof/>
-          <w:lang w:val="fr-CH"/>
-        </w:rPr>
         <w:t>8</w:t>
       </w:r>
       <w:r>
@@ -2632,63 +2719,32 @@
           <w:rFonts w:asciiTheme="minorHAnsi" w:eastAsiaTheme="minorEastAsia" w:hAnsiTheme="minorHAnsi" w:cstheme="minorBidi"/>
           <w:b w:val="0"/>
           <w:bCs w:val="0"/>
-          <w:noProof/>
           <w:kern w:val="2"/>
           <w:sz w:val="24"/>
-          <w:lang w:val="fr-CH" w:eastAsia="fr-CH"/>
+          <w:lang w:eastAsia="fr-CH"/>
           <w14:ligatures w14:val="standardContextual"/>
         </w:rPr>
         <w:tab/>
       </w:r>
       <w:r>
-        <w:rPr>
-          <w:noProof/>
-          <w:lang w:val="fr-CH"/>
-        </w:rPr>
         <w:t>Bibliographie : liste des sources et références</w:t>
       </w:r>
       <w:r>
-        <w:rPr>
-          <w:noProof/>
-          <w:lang w:val="fr-CH"/>
-        </w:rPr>
         <w:tab/>
       </w:r>
       <w:r>
-        <w:rPr>
-          <w:noProof/>
-        </w:rPr>
         <w:fldChar w:fldCharType="begin"/>
       </w:r>
       <w:r>
-        <w:rPr>
-          <w:noProof/>
-          <w:lang w:val="fr-CH"/>
-        </w:rPr>
         <w:instrText xml:space="preserve"> PAGEREF _Toc215218891 \h </w:instrText>
       </w:r>
       <w:r>
-        <w:rPr>
-          <w:noProof/>
-        </w:rPr>
-      </w:r>
-      <w:r>
-        <w:rPr>
-          <w:noProof/>
-        </w:rPr>
         <w:fldChar w:fldCharType="separate"/>
       </w:r>
       <w:r>
-        <w:rPr>
-          <w:noProof/>
-          <w:lang w:val="fr-CH"/>
-        </w:rPr>
         <w:t>11</w:t>
       </w:r>
       <w:r>
-        <w:rPr>
-          <w:noProof/>
-        </w:rPr>
         <w:fldChar w:fldCharType="end"/>
       </w:r>
     </w:p>
@@ -2699,17 +2755,13 @@
           <w:rFonts w:asciiTheme="minorHAnsi" w:eastAsiaTheme="minorEastAsia" w:hAnsiTheme="minorHAnsi" w:cstheme="minorBidi"/>
           <w:b w:val="0"/>
           <w:bCs w:val="0"/>
-          <w:noProof/>
           <w:kern w:val="2"/>
           <w:sz w:val="24"/>
-          <w:lang w:val="fr-CH" w:eastAsia="fr-CH"/>
+          <w:lang w:eastAsia="fr-CH"/>
           <w14:ligatures w14:val="standardContextual"/>
         </w:rPr>
       </w:pPr>
       <w:r>
-        <w:rPr>
-          <w:noProof/>
-        </w:rPr>
         <w:t>9</w:t>
       </w:r>
       <w:r>
@@ -2717,59 +2769,32 @@
           <w:rFonts w:asciiTheme="minorHAnsi" w:eastAsiaTheme="minorEastAsia" w:hAnsiTheme="minorHAnsi" w:cstheme="minorBidi"/>
           <w:b w:val="0"/>
           <w:bCs w:val="0"/>
-          <w:noProof/>
           <w:kern w:val="2"/>
           <w:sz w:val="24"/>
-          <w:lang w:val="fr-CH" w:eastAsia="fr-CH"/>
+          <w:lang w:eastAsia="fr-CH"/>
           <w14:ligatures w14:val="standardContextual"/>
         </w:rPr>
         <w:tab/>
       </w:r>
       <w:r>
-        <w:rPr>
-          <w:noProof/>
-        </w:rPr>
         <w:t>Glossaire</w:t>
       </w:r>
       <w:r>
-        <w:rPr>
-          <w:noProof/>
-        </w:rPr>
         <w:tab/>
       </w:r>
       <w:r>
-        <w:rPr>
-          <w:noProof/>
-        </w:rPr>
         <w:fldChar w:fldCharType="begin"/>
       </w:r>
       <w:r>
-        <w:rPr>
-          <w:noProof/>
-        </w:rPr>
         <w:instrText xml:space="preserve"> PAGEREF _Toc215218892 \h </w:instrText>
       </w:r>
       <w:r>
-        <w:rPr>
-          <w:noProof/>
-        </w:rPr>
-      </w:r>
-      <w:r>
-        <w:rPr>
-          <w:noProof/>
-        </w:rPr>
         <w:fldChar w:fldCharType="separate"/>
       </w:r>
       <w:r>
-        <w:rPr>
-          <w:noProof/>
-        </w:rPr>
         <w:t>12</w:t>
       </w:r>
       <w:r>
-        <w:rPr>
-          <w:noProof/>
-        </w:rPr>
         <w:fldChar w:fldCharType="end"/>
       </w:r>
     </w:p>
@@ -2782,7 +2807,6 @@
           <w:rFonts w:cs="Arial"/>
           <w:sz w:val="22"/>
           <w:szCs w:val="22"/>
-          <w:lang w:val="fr-CH"/>
         </w:rPr>
       </w:pPr>
       <w:r>
@@ -2800,7 +2824,6 @@
           <w:rFonts w:cs="Arial"/>
           <w:sz w:val="22"/>
           <w:szCs w:val="22"/>
-          <w:lang w:val="fr-CH"/>
         </w:rPr>
       </w:pPr>
     </w:p>
@@ -2810,7 +2833,6 @@
           <w:rFonts w:cs="Arial"/>
           <w:sz w:val="22"/>
           <w:szCs w:val="22"/>
-          <w:lang w:val="fr-CH"/>
         </w:rPr>
       </w:pPr>
     </w:p>
@@ -2823,7 +2845,6 @@
           <w:rFonts w:cs="Arial"/>
           <w:sz w:val="22"/>
           <w:szCs w:val="22"/>
-          <w:lang w:val="fr-CH"/>
         </w:rPr>
       </w:pPr>
     </w:p>
@@ -2833,7 +2854,6 @@
           <w:rFonts w:cs="Arial"/>
           <w:sz w:val="22"/>
           <w:szCs w:val="22"/>
-          <w:lang w:val="fr-CH"/>
         </w:rPr>
       </w:pPr>
     </w:p>
@@ -2843,7 +2863,6 @@
           <w:rFonts w:cs="Arial"/>
           <w:sz w:val="22"/>
           <w:szCs w:val="22"/>
-          <w:lang w:val="fr-CH"/>
         </w:rPr>
       </w:pPr>
     </w:p>
@@ -2853,7 +2872,6 @@
           <w:rFonts w:cs="Arial"/>
           <w:sz w:val="22"/>
           <w:szCs w:val="22"/>
-          <w:lang w:val="fr-CH"/>
         </w:rPr>
       </w:pPr>
     </w:p>
@@ -2863,7 +2881,6 @@
           <w:rFonts w:cs="Arial"/>
           <w:sz w:val="22"/>
           <w:szCs w:val="22"/>
-          <w:lang w:val="fr-CH"/>
         </w:rPr>
       </w:pPr>
     </w:p>
@@ -2873,7 +2890,6 @@
           <w:rFonts w:cs="Arial"/>
           <w:sz w:val="22"/>
           <w:szCs w:val="22"/>
-          <w:lang w:val="fr-CH"/>
         </w:rPr>
       </w:pPr>
     </w:p>
@@ -2886,7 +2902,6 @@
           <w:rFonts w:cs="Arial"/>
           <w:sz w:val="22"/>
           <w:szCs w:val="22"/>
-          <w:lang w:val="fr-CH"/>
         </w:rPr>
         <w:sectPr>
           <w:footerReference w:type="default" r:id="rId9"/>
@@ -2942,7 +2957,6 @@
           <w:rStyle w:val="Marquedecommentaire"/>
           <w:b w:val="0"/>
           <w:bCs w:val="0"/>
-          <w:lang w:val="de-CH"/>
         </w:rPr>
         <w:commentReference w:id="6"/>
       </w:r>
@@ -3233,9 +3247,129 @@
           <w:sz w:val="22"/>
           <w:szCs w:val="24"/>
         </w:rPr>
-        <w:t>Méthodes de gestion de p</w:t>
-      </w:r>
-      <w:r>
+        <w:t>Méthodes de gestion de projet</w:t>
+      </w:r>
+    </w:p>
+    <w:p>
+      <w:pPr>
+        <w:pStyle w:val="BITTextkrper"/>
+        <w:rPr>
+          <w:lang w:val="fr-CH"/>
+        </w:rPr>
+      </w:pPr>
+      <w:r>
+        <w:rPr>
+          <w:lang w:val="fr-CH"/>
+        </w:rPr>
+        <w:t>Le projet utilise la méthode SCRUM.</w:t>
+      </w:r>
+      <w:r>
+        <w:rPr>
+          <w:lang w:val="fr-CH"/>
+        </w:rPr>
+        <w:br/>
+        <w:t>Le travail est découpé en petits sprints, avec des objectifs précis.</w:t>
+      </w:r>
+    </w:p>
+    <w:p>
+      <w:pPr>
+        <w:pStyle w:val="BITTextkrper"/>
+        <w:numPr>
+          <w:ilvl w:val="0"/>
+          <w:numId w:val="11"/>
+        </w:numPr>
+        <w:rPr>
+          <w:lang w:val="fr-CH"/>
+        </w:rPr>
+      </w:pPr>
+      <w:r>
+        <w:rPr>
+          <w:lang w:val="fr-CH"/>
+        </w:rPr>
+        <w:t xml:space="preserve">Le Product </w:t>
+      </w:r>
+      <w:proofErr w:type="spellStart"/>
+      <w:r>
+        <w:rPr>
+          <w:lang w:val="fr-CH"/>
+        </w:rPr>
+        <w:t>Owner</w:t>
+      </w:r>
+      <w:proofErr w:type="spellEnd"/>
+      <w:r>
+        <w:rPr>
+          <w:lang w:val="fr-CH"/>
+        </w:rPr>
+        <w:t xml:space="preserve"> fixe les priorités.</w:t>
+      </w:r>
+    </w:p>
+    <w:p>
+      <w:pPr>
+        <w:pStyle w:val="BITTextkrper"/>
+        <w:numPr>
+          <w:ilvl w:val="0"/>
+          <w:numId w:val="11"/>
+        </w:numPr>
+        <w:rPr>
+          <w:lang w:val="fr-CH"/>
+        </w:rPr>
+      </w:pPr>
+      <w:r>
+        <w:rPr>
+          <w:lang w:val="fr-CH"/>
+        </w:rPr>
+        <w:t>Le Scrum Master organise et facilite le travail.</w:t>
+      </w:r>
+    </w:p>
+    <w:p>
+      <w:pPr>
+        <w:pStyle w:val="BITTextkrper"/>
+        <w:numPr>
+          <w:ilvl w:val="0"/>
+          <w:numId w:val="11"/>
+        </w:numPr>
+        <w:rPr>
+          <w:lang w:val="fr-CH"/>
+        </w:rPr>
+      </w:pPr>
+      <w:r>
+        <w:rPr>
+          <w:lang w:val="fr-CH"/>
+        </w:rPr>
+        <w:t>Les développeurs réalisent les fonctionnalités du robot.</w:t>
+      </w:r>
+    </w:p>
+    <w:p>
+      <w:pPr>
+        <w:pStyle w:val="BITTextkrper"/>
+        <w:rPr>
+          <w:lang w:val="fr-CH"/>
+        </w:rPr>
+      </w:pPr>
+      <w:r>
+        <w:rPr>
+          <w:lang w:val="fr-CH"/>
+        </w:rPr>
+        <w:t>Des réunions régulières (</w:t>
+      </w:r>
+      <w:proofErr w:type="spellStart"/>
+      <w:r>
+        <w:rPr>
+          <w:lang w:val="fr-CH"/>
+        </w:rPr>
+        <w:t>daily</w:t>
+      </w:r>
+      <w:proofErr w:type="spellEnd"/>
+      <w:r>
+        <w:rPr>
+          <w:lang w:val="fr-CH"/>
+        </w:rPr>
+        <w:t>, revue, rétrospective) permettent de suivre l’avancement et d’améliorer l’organisation.</w:t>
+      </w:r>
+    </w:p>
+    <w:p>
+      <w:pPr>
+        <w:pStyle w:val="Titre3"/>
         <w:rPr>
           <w:rStyle w:val="Hinweistext"/>
           <w:i w:val="0"/>
@@ -3244,101 +3378,8 @@
           <w:sz w:val="22"/>
           <w:szCs w:val="24"/>
         </w:rPr>
-        <w:t>rojet</w:t>
-      </w:r>
-    </w:p>
-    <w:p>
-      <w:pPr>
-        <w:pStyle w:val="BITTextkrper"/>
-        <w:rPr>
-          <w:lang w:val="fr-CH"/>
-        </w:rPr>
-      </w:pPr>
-      <w:r>
-        <w:rPr>
-          <w:lang w:val="fr-CH"/>
-        </w:rPr>
-        <w:t>Le projet utilise la méthode SCRUM.</w:t>
-      </w:r>
-      <w:r>
-        <w:rPr>
-          <w:lang w:val="fr-CH"/>
-        </w:rPr>
-        <w:br/>
-        <w:t>Le travail est découpé en petits sprints, avec des objectifs précis.</w:t>
-      </w:r>
-    </w:p>
-    <w:p>
-      <w:pPr>
-        <w:pStyle w:val="BITTextkrper"/>
-        <w:numPr>
-          <w:ilvl w:val="0"/>
-          <w:numId w:val="11"/>
-        </w:numPr>
-        <w:rPr>
-          <w:lang w:val="fr-CH"/>
-        </w:rPr>
-      </w:pPr>
-      <w:r>
-        <w:rPr>
-          <w:lang w:val="fr-CH"/>
-        </w:rPr>
-        <w:t>Le Product Owner fixe les priorités.</w:t>
-      </w:r>
-    </w:p>
-    <w:p>
-      <w:pPr>
-        <w:pStyle w:val="BITTextkrper"/>
-        <w:numPr>
-          <w:ilvl w:val="0"/>
-          <w:numId w:val="11"/>
-        </w:numPr>
-        <w:rPr>
-          <w:lang w:val="fr-CH"/>
-        </w:rPr>
-      </w:pPr>
-      <w:r>
-        <w:rPr>
-          <w:lang w:val="fr-CH"/>
-        </w:rPr>
-        <w:t>Le Scrum Master organise et facilite le travail.</w:t>
-      </w:r>
-    </w:p>
-    <w:p>
-      <w:pPr>
-        <w:pStyle w:val="BITTextkrper"/>
-        <w:numPr>
-          <w:ilvl w:val="0"/>
-          <w:numId w:val="11"/>
-        </w:numPr>
-        <w:rPr>
-          <w:lang w:val="fr-CH"/>
-        </w:rPr>
-      </w:pPr>
-      <w:r>
-        <w:rPr>
-          <w:lang w:val="fr-CH"/>
-        </w:rPr>
-        <w:t>Les développeurs réalisent les fonctionnalités du robot.</w:t>
-      </w:r>
-    </w:p>
-    <w:p>
-      <w:pPr>
-        <w:pStyle w:val="BITTextkrper"/>
-        <w:rPr>
-          <w:lang w:val="fr-CH"/>
-        </w:rPr>
-      </w:pPr>
-      <w:r>
-        <w:rPr>
-          <w:lang w:val="fr-CH"/>
-        </w:rPr>
-        <w:t>Des réunions régulières (daily, revue, rétrospective) permettent de suivre l’avancement et d’améliorer l’organisation.</w:t>
-      </w:r>
-    </w:p>
-    <w:p>
-      <w:pPr>
-        <w:pStyle w:val="Titre3"/>
+      </w:pPr>
+      <w:r>
         <w:rPr>
           <w:rStyle w:val="Hinweistext"/>
           <w:i w:val="0"/>
@@ -3347,16 +3388,6 @@
           <w:sz w:val="22"/>
           <w:szCs w:val="24"/>
         </w:rPr>
-      </w:pPr>
-      <w:r>
-        <w:rPr>
-          <w:rStyle w:val="Hinweistext"/>
-          <w:i w:val="0"/>
-          <w:vanish w:val="0"/>
-          <w:color w:val="auto"/>
-          <w:sz w:val="22"/>
-          <w:szCs w:val="24"/>
-        </w:rPr>
         <w:t>Participants</w:t>
       </w:r>
     </w:p>
@@ -3375,35 +3406,36 @@
           <w:sz w:val="22"/>
           <w:lang w:eastAsia="de-DE"/>
         </w:rPr>
-        <w:t>Product Owner : Leon Fejzaj</w:t>
-      </w:r>
+        <w:t xml:space="preserve">Product </w:t>
+      </w:r>
+      <w:proofErr w:type="spellStart"/>
       <w:r>
         <w:rPr>
           <w:rFonts w:ascii="Arial" w:hAnsi="Arial"/>
           <w:sz w:val="22"/>
           <w:lang w:eastAsia="de-DE"/>
         </w:rPr>
-        <w:br/>
-        <w:t>Définit les besoins, les priorités et valide les fonctionnalités.</w:t>
-      </w:r>
-    </w:p>
-    <w:p>
-      <w:pPr>
-        <w:pStyle w:val="NormalWeb"/>
+        <w:t>Owner</w:t>
+      </w:r>
+      <w:proofErr w:type="spellEnd"/>
+      <w:r>
         <w:rPr>
           <w:rFonts w:ascii="Arial" w:hAnsi="Arial"/>
           <w:sz w:val="22"/>
           <w:lang w:eastAsia="de-DE"/>
         </w:rPr>
-      </w:pPr>
+        <w:t xml:space="preserve"> : Leon </w:t>
+      </w:r>
+      <w:proofErr w:type="spellStart"/>
       <w:r>
         <w:rPr>
           <w:rFonts w:ascii="Arial" w:hAnsi="Arial"/>
           <w:sz w:val="22"/>
           <w:lang w:eastAsia="de-DE"/>
         </w:rPr>
-        <w:t>Scrum Master : Jules Crausaz</w:t>
-      </w:r>
+        <w:t>Fejzaj</w:t>
+      </w:r>
+      <w:proofErr w:type="spellEnd"/>
       <w:r>
         <w:rPr>
           <w:rFonts w:ascii="Arial" w:hAnsi="Arial"/>
@@ -3411,7 +3443,7 @@
           <w:lang w:eastAsia="de-DE"/>
         </w:rPr>
         <w:br/>
-        <w:t>Organise les sprints, facilite la communication et s’assure du bon déroulement du projet.</w:t>
+        <w:t>Définit les besoins, les priorités et valide les fonctionnalités.</w:t>
       </w:r>
     </w:p>
     <w:p>
@@ -3429,8 +3461,45 @@
           <w:sz w:val="22"/>
           <w:lang w:eastAsia="de-DE"/>
         </w:rPr>
-        <w:t>Développeur : Lorenzo Magliani</w:t>
-      </w:r>
+        <w:t>Scrum Master : Jules Crausaz</w:t>
+      </w:r>
+      <w:r>
+        <w:rPr>
+          <w:rFonts w:ascii="Arial" w:hAnsi="Arial"/>
+          <w:sz w:val="22"/>
+          <w:lang w:eastAsia="de-DE"/>
+        </w:rPr>
+        <w:br/>
+        <w:t>Organise les sprints, facilite la communication et s’assure du bon déroulement du projet.</w:t>
+      </w:r>
+    </w:p>
+    <w:p>
+      <w:pPr>
+        <w:pStyle w:val="NormalWeb"/>
+        <w:rPr>
+          <w:rFonts w:ascii="Arial" w:hAnsi="Arial"/>
+          <w:sz w:val="22"/>
+          <w:lang w:eastAsia="de-DE"/>
+        </w:rPr>
+      </w:pPr>
+      <w:r>
+        <w:rPr>
+          <w:rFonts w:ascii="Arial" w:hAnsi="Arial"/>
+          <w:sz w:val="22"/>
+          <w:lang w:eastAsia="de-DE"/>
+        </w:rPr>
+        <w:t xml:space="preserve">Développeur : Lorenzo </w:t>
+      </w:r>
+      <w:proofErr w:type="spellStart"/>
+      <w:r>
+        <w:rPr>
+          <w:rFonts w:ascii="Arial" w:hAnsi="Arial"/>
+          <w:sz w:val="22"/>
+          <w:lang w:eastAsia="de-DE"/>
+        </w:rPr>
+        <w:t>Magliani</w:t>
+      </w:r>
+      <w:proofErr w:type="spellEnd"/>
       <w:r>
         <w:rPr>
           <w:rFonts w:ascii="Arial" w:hAnsi="Arial"/>
@@ -3504,7 +3573,21 @@
         <w:rPr>
           <w:lang w:val="fr-CH"/>
         </w:rPr>
-        <w:t>Avec des commits fréquents à chaque étape.</w:t>
+        <w:t xml:space="preserve">Avec des </w:t>
+      </w:r>
+      <w:proofErr w:type="spellStart"/>
+      <w:r>
+        <w:rPr>
+          <w:lang w:val="fr-CH"/>
+        </w:rPr>
+        <w:t>commits</w:t>
+      </w:r>
+      <w:proofErr w:type="spellEnd"/>
+      <w:r>
+        <w:rPr>
+          <w:lang w:val="fr-CH"/>
+        </w:rPr>
+        <w:t xml:space="preserve"> fréquents à chaque étape.</w:t>
       </w:r>
     </w:p>
     <w:p>
@@ -3548,11 +3631,19 @@
         </w:rPr>
         <w:t xml:space="preserve"> </w:t>
       </w:r>
+      <w:proofErr w:type="spellStart"/>
       <w:r>
         <w:rPr>
           <w:lang w:val="fr-CH"/>
         </w:rPr>
-        <w:t>ave un tag</w:t>
+        <w:t>ave</w:t>
+      </w:r>
+      <w:proofErr w:type="spellEnd"/>
+      <w:r>
+        <w:rPr>
+          <w:lang w:val="fr-CH"/>
+        </w:rPr>
+        <w:t xml:space="preserve"> un tag</w:t>
       </w:r>
     </w:p>
     <w:p>
@@ -3907,13 +3998,7 @@
         <w:t xml:space="preserve">Faire une matrice des risques selon les risques détectés dans le business case. Exemple de matrice de risque : </w:t>
       </w:r>
     </w:p>
-    <w:p>
-      <w:pPr>
-        <w:rPr>
-          <w:lang w:val="fr-CH"/>
-        </w:rPr>
-      </w:pPr>
-    </w:p>
+    <w:p/>
     <w:tbl>
       <w:tblPr>
         <w:tblStyle w:val="TableauGrille1Clair-Accentuation1"/>
@@ -4702,6 +4787,104 @@
     </w:p>
     <w:p>
       <w:pPr>
+        <w:pStyle w:val="Titre2"/>
+      </w:pPr>
+      <w:r>
+        <w:t>Sprint 1</w:t>
+      </w:r>
+    </w:p>
+    <w:p>
+      <w:pPr>
+        <w:pStyle w:val="Titre3"/>
+      </w:pPr>
+      <w:r>
+        <w:t>Créer l’interface utilisateur</w:t>
+      </w:r>
+    </w:p>
+    <w:p>
+      <w:pPr>
+        <w:pStyle w:val="BITTextkrper"/>
+        <w:rPr>
+          <w:lang w:val="fr-CH"/>
+        </w:rPr>
+      </w:pPr>
+      <w:r>
+        <w:rPr>
+          <w:lang w:val="fr-CH"/>
+        </w:rPr>
+        <w:t xml:space="preserve">Lors du sprint 1, le développeur s’est occupé de créer l’interface utilisateur. Il a repris l’interface fournie dans un exercice d’aide pour le robot, puis l’a modifiée afin de l’adapter aux besoins et aux attentes du client. </w:t>
+      </w:r>
+      <w:r>
+        <w:rPr>
+          <w:lang w:val="fr-CH"/>
+        </w:rPr>
+        <w:t>L’interface</w:t>
+      </w:r>
+      <w:r>
+        <w:rPr>
+          <w:lang w:val="fr-CH"/>
+        </w:rPr>
+        <w:t xml:space="preserve"> a été créée à l’aide de </w:t>
+      </w:r>
+      <w:r>
+        <w:rPr>
+          <w:lang w:val="fr-CH"/>
+        </w:rPr>
+        <w:t>Scène</w:t>
+      </w:r>
+      <w:r>
+        <w:rPr>
+          <w:lang w:val="fr-CH"/>
+        </w:rPr>
+        <w:t xml:space="preserve"> Builder.</w:t>
+      </w:r>
+    </w:p>
+    <w:p>
+      <w:pPr>
+        <w:pStyle w:val="Titre3"/>
+      </w:pPr>
+      <w:r>
+        <w:t>Prise en main du robot</w:t>
+      </w:r>
+    </w:p>
+    <w:p>
+      <w:pPr>
+        <w:pStyle w:val="BITTextkrper"/>
+        <w:rPr>
+          <w:lang w:val="fr-CH"/>
+        </w:rPr>
+      </w:pPr>
+      <w:r>
+        <w:rPr>
+          <w:lang w:val="fr-CH"/>
+        </w:rPr>
+        <w:t>Lors du sprint 1, la tâche « prise en main du robot » a été réalisée. Pour la réalisation de cette tâche, le développeur a commencé par reprendre l’exercice disponible sur Teams. Ensuite, l’exercice a été testé afin de comprendre le fonctionnement du robot ainsi que le fonctionnement du code permettant de lui faire effectuer différentes actions.</w:t>
+      </w:r>
+    </w:p>
+    <w:p>
+      <w:pPr>
+        <w:pStyle w:val="Titre3"/>
+      </w:pPr>
+      <w:r>
+        <w:t>Prise en main de la manette</w:t>
+      </w:r>
+    </w:p>
+    <w:p>
+      <w:pPr>
+        <w:pStyle w:val="BITTextkrper"/>
+        <w:rPr>
+          <w:lang w:val="fr-CH"/>
+        </w:rPr>
+      </w:pPr>
+      <w:r>
+        <w:rPr>
+          <w:lang w:val="fr-CH"/>
+        </w:rPr>
+        <w:t>Lors du sprint 1, la tâche « prise en main de la manette » a été réalisée. Pour ce faire, le développeur est allé chercher l’exercice permettant de se familiariser avec la manette sur Teams. Ensuite, l’exercice a été testé afin de comprendre le fonctionnement de la manette ainsi que celui du code permettant de lui faire effectuer différentes actions.</w:t>
+      </w:r>
+    </w:p>
+    <w:p>
+      <w:pPr>
         <w:pStyle w:val="Titre1"/>
         <w:numPr>
           <w:ilvl w:val="0"/>
@@ -4742,8 +4925,14 @@
     <w:p>
       <w:pPr>
         <w:pStyle w:val="BITTextkrper"/>
-      </w:pPr>
-      <w:r>
+        <w:rPr>
+          <w:lang w:val="fr-CH"/>
+        </w:rPr>
+      </w:pPr>
+      <w:r>
+        <w:rPr>
+          <w:lang w:val="fr-CH"/>
+        </w:rPr>
         <w:t>Maintenant que la réalisation est terminée, il faut compléter le protocole de tests créé précédemment. Celui-ci comporte des tests à effectuer sur l’application cliente mais également sur Postman.</w:t>
       </w:r>
     </w:p>
@@ -4940,14 +5129,8 @@
           <w:p>
             <w:pPr>
               <w:pStyle w:val="Txttabcentre"/>
-              <w:rPr>
-                <w:noProof/>
-              </w:rPr>
             </w:pPr>
             <w:r>
-              <w:rPr>
-                <w:noProof/>
-              </w:rPr>
               <w:t>13.06.2025 – 8h</w:t>
             </w:r>
           </w:p>
@@ -4966,16 +5149,12 @@
           <w:p>
             <w:pPr>
               <w:pStyle w:val="Txttabcentre"/>
-              <w:rPr>
-                <w:noProof/>
-              </w:rPr>
             </w:pPr>
+            <w:proofErr w:type="gramStart"/>
             <w:r>
-              <w:rPr>
-                <w:noProof/>
-              </w:rPr>
               <w:t>description</w:t>
             </w:r>
+            <w:proofErr w:type="gramEnd"/>
           </w:p>
         </w:tc>
         <w:tc>
@@ -4992,15 +5171,14 @@
           <w:p>
             <w:pPr>
               <w:pStyle w:val="Txttabcentre"/>
-              <w:rPr>
-                <w:noProof/>
-              </w:rPr>
             </w:pPr>
+            <w:proofErr w:type="spellStart"/>
             <w:r>
-              <w:rPr>
-                <w:noProof/>
-              </w:rPr>
-              <w:t>Resultat ?</w:t>
+              <w:t>Resultat</w:t>
+            </w:r>
+            <w:proofErr w:type="spellEnd"/>
+            <w:r>
+              <w:t> ?</w:t>
             </w:r>
           </w:p>
         </w:tc>
@@ -5087,13 +5265,21 @@
               <w:rPr>
                 <w:rStyle w:val="Cgras"/>
               </w:rPr>
-              <w:t>Résultat obt.</w:t>
+              <w:t xml:space="preserve">Résultat </w:t>
             </w:r>
+            <w:proofErr w:type="spellStart"/>
             <w:r>
               <w:rPr>
                 <w:rStyle w:val="Cgras"/>
               </w:rPr>
-              <w:t> ?</w:t>
+              <w:t>obt</w:t>
+            </w:r>
+            <w:proofErr w:type="spellEnd"/>
+            <w:r>
+              <w:rPr>
+                <w:rStyle w:val="Cgras"/>
+              </w:rPr>
+              <w:t>. ?</w:t>
             </w:r>
           </w:p>
         </w:tc>
@@ -5116,9 +5302,6 @@
           <w:p>
             <w:pPr>
               <w:pStyle w:val="Txttabcentre"/>
-              <w:rPr>
-                <w:noProof/>
-              </w:rPr>
             </w:pPr>
           </w:p>
         </w:tc>
@@ -5135,9 +5318,6 @@
           <w:p>
             <w:pPr>
               <w:pStyle w:val="Txttabcentre"/>
-              <w:rPr>
-                <w:noProof/>
-              </w:rPr>
             </w:pPr>
           </w:p>
         </w:tc>
@@ -5155,9 +5335,6 @@
           <w:p>
             <w:pPr>
               <w:pStyle w:val="Txttabcentre"/>
-              <w:rPr>
-                <w:noProof/>
-              </w:rPr>
             </w:pPr>
           </w:p>
         </w:tc>
@@ -5177,13 +5354,11 @@
             <w:pPr>
               <w:pStyle w:val="Txttabcentre"/>
               <w:rPr>
-                <w:noProof/>
                 <w:color w:val="00B050"/>
               </w:rPr>
             </w:pPr>
             <w:r>
               <w:rPr>
-                <w:noProof/>
                 <w:color w:val="00B050"/>
               </w:rPr>
               <w:t>Succès</w:t>
@@ -5338,14 +5513,8 @@
           <w:p>
             <w:pPr>
               <w:pStyle w:val="Txttabcentre"/>
-              <w:rPr>
-                <w:noProof/>
-              </w:rPr>
             </w:pPr>
             <w:r>
-              <w:rPr>
-                <w:noProof/>
-              </w:rPr>
               <w:t>13.06.2025 – 8h</w:t>
             </w:r>
           </w:p>
@@ -5364,16 +5533,12 @@
           <w:p>
             <w:pPr>
               <w:pStyle w:val="Txttabcentre"/>
-              <w:rPr>
-                <w:noProof/>
-              </w:rPr>
             </w:pPr>
+            <w:proofErr w:type="gramStart"/>
             <w:r>
-              <w:rPr>
-                <w:noProof/>
-              </w:rPr>
               <w:t>description</w:t>
             </w:r>
+            <w:proofErr w:type="gramEnd"/>
           </w:p>
         </w:tc>
         <w:tc>
@@ -5390,16 +5555,14 @@
           <w:p>
             <w:pPr>
               <w:pStyle w:val="Txttabcentre"/>
-              <w:rPr>
-                <w:noProof/>
-              </w:rPr>
             </w:pPr>
+            <w:proofErr w:type="spellStart"/>
+            <w:proofErr w:type="gramStart"/>
             <w:r>
-              <w:rPr>
-                <w:noProof/>
-              </w:rPr>
               <w:t>resultat</w:t>
             </w:r>
+            <w:proofErr w:type="spellEnd"/>
+            <w:proofErr w:type="gramEnd"/>
           </w:p>
         </w:tc>
       </w:tr>
@@ -5485,13 +5648,21 @@
               <w:rPr>
                 <w:rStyle w:val="Cgras"/>
               </w:rPr>
-              <w:t>Résultat obt.</w:t>
+              <w:t xml:space="preserve">Résultat </w:t>
             </w:r>
+            <w:proofErr w:type="spellStart"/>
             <w:r>
               <w:rPr>
                 <w:rStyle w:val="Cgras"/>
               </w:rPr>
-              <w:t> ?</w:t>
+              <w:t>obt</w:t>
+            </w:r>
+            <w:proofErr w:type="spellEnd"/>
+            <w:r>
+              <w:rPr>
+                <w:rStyle w:val="Cgras"/>
+              </w:rPr>
+              <w:t>. ?</w:t>
             </w:r>
           </w:p>
         </w:tc>
@@ -5514,9 +5685,6 @@
           <w:p>
             <w:pPr>
               <w:pStyle w:val="Txttabcentre"/>
-              <w:rPr>
-                <w:noProof/>
-              </w:rPr>
             </w:pPr>
           </w:p>
         </w:tc>
@@ -5533,9 +5701,6 @@
           <w:p>
             <w:pPr>
               <w:pStyle w:val="Txttabcentre"/>
-              <w:rPr>
-                <w:noProof/>
-              </w:rPr>
             </w:pPr>
           </w:p>
         </w:tc>
@@ -5553,9 +5718,6 @@
           <w:p>
             <w:pPr>
               <w:pStyle w:val="Txttabcentre"/>
-              <w:rPr>
-                <w:noProof/>
-              </w:rPr>
             </w:pPr>
           </w:p>
         </w:tc>
@@ -5574,13 +5736,9 @@
           <w:p>
             <w:pPr>
               <w:pStyle w:val="Txttabcentre"/>
-              <w:rPr>
-                <w:noProof/>
-              </w:rPr>
             </w:pPr>
             <w:r>
               <w:rPr>
-                <w:noProof/>
                 <w:color w:val="00B050"/>
               </w:rPr>
               <w:t>Succès</w:t>
@@ -5665,35 +5823,23 @@
         <w:rPr>
           <w:highlight w:val="yellow"/>
         </w:rPr>
-        <w:t>membre</w:t>
+        <w:t>membre2</w:t>
+      </w:r>
+      <w:bookmarkEnd w:id="54"/>
+    </w:p>
+    <w:p>
+      <w:pPr>
+        <w:pStyle w:val="Titre2"/>
+      </w:pPr>
+      <w:bookmarkStart w:id="55" w:name="_Toc215218890"/>
+      <w:r>
+        <w:t xml:space="preserve">Conclusion du module de </w:t>
       </w:r>
       <w:r>
         <w:rPr>
           <w:highlight w:val="yellow"/>
         </w:rPr>
-        <w:t>2</w:t>
-      </w:r>
-      <w:bookmarkEnd w:id="54"/>
-    </w:p>
-    <w:p>
-      <w:pPr>
-        <w:pStyle w:val="Titre2"/>
-      </w:pPr>
-      <w:bookmarkStart w:id="55" w:name="_Toc215218890"/>
-      <w:r>
-        <w:t xml:space="preserve">Conclusion du module de </w:t>
-      </w:r>
-      <w:r>
-        <w:rPr>
-          <w:highlight w:val="yellow"/>
-        </w:rPr>
-        <w:t>membr</w:t>
-      </w:r>
-      <w:r>
-        <w:rPr>
-          <w:highlight w:val="yellow"/>
-        </w:rPr>
-        <w:t>e3</w:t>
+        <w:t>membre3</w:t>
       </w:r>
       <w:bookmarkEnd w:id="55"/>
     </w:p>
@@ -6168,7 +6314,6 @@
         <w:rPr>
           <w:sz w:val="22"/>
           <w:szCs w:val="22"/>
-          <w:lang w:val="fr-CH"/>
         </w:rPr>
       </w:pPr>
     </w:p>
@@ -6177,7 +6322,6 @@
         <w:rPr>
           <w:sz w:val="22"/>
           <w:szCs w:val="22"/>
-          <w:lang w:val="fr-CH"/>
         </w:rPr>
       </w:pPr>
     </w:p>
@@ -6187,7 +6331,6 @@
         <w:rPr>
           <w:sz w:val="22"/>
           <w:szCs w:val="22"/>
-          <w:lang w:val="fr-CH"/>
         </w:rPr>
       </w:pPr>
     </w:p>
@@ -6199,14 +6342,12 @@
         <w:rPr>
           <w:sz w:val="22"/>
           <w:szCs w:val="22"/>
-          <w:lang w:val="fr-CH"/>
         </w:rPr>
       </w:pPr>
       <w:r>
         <w:rPr>
           <w:sz w:val="22"/>
           <w:szCs w:val="22"/>
-          <w:lang w:val="fr-CH"/>
         </w:rPr>
         <w:tab/>
       </w:r>
@@ -6274,14 +6415,18 @@
   <w:endnote w:type="continuationSeparator" w:id="0">
     <w:p/>
     <w:p>
+      <w:proofErr w:type="spellStart"/>
       <w:r>
         <w:t>Haupttitel</w:t>
       </w:r>
-    </w:p>
-    <w:p>
+      <w:proofErr w:type="spellEnd"/>
+    </w:p>
+    <w:p>
+      <w:proofErr w:type="spellStart"/>
       <w:r>
         <w:t>Haupttitel</w:t>
       </w:r>
+      <w:proofErr w:type="spellEnd"/>
     </w:p>
   </w:endnote>
   <w:endnote w:type="continuationNotice" w:id="1">
@@ -6344,7 +6489,7 @@
             <w:sdt>
               <w:sdtPr>
                 <w:rPr>
-                  <w:lang w:val="fr-CH"/>
+                  <w:noProof w:val="0"/>
                 </w:rPr>
                 <w:alias w:val="Auteur "/>
                 <w:tag w:val=""/>
@@ -6355,7 +6500,6 @@
                 <w:dataBinding w:prefixMappings="xmlns:ns0='http://purl.org/dc/elements/1.1/' xmlns:ns1='http://schemas.openxmlformats.org/package/2006/metadata/core-properties' " w:xpath="/ns1:coreProperties[1]/ns0:creator[1]" w:storeItemID="{6C3C8BC8-F283-45AE-878A-BAB7291924A1}"/>
                 <w:text/>
               </w:sdtPr>
-              <w:sdtEndPr/>
               <w:sdtContent>
                 <w:tc>
                   <w:tcPr>
@@ -6369,12 +6513,12 @@
                         <w:tab w:val="left" w:pos="6269"/>
                       </w:tabs>
                       <w:rPr>
-                        <w:lang w:val="fr-CH"/>
+                        <w:noProof w:val="0"/>
                       </w:rPr>
                     </w:pPr>
                     <w:r>
                       <w:rPr>
-                        <w:lang w:val="fr-CH"/>
+                        <w:noProof w:val="0"/>
                       </w:rPr>
                       <w:t>Projet 306</w:t>
                     </w:r>
@@ -6394,7 +6538,7 @@
                     <w:tab w:val="left" w:pos="6269"/>
                   </w:tabs>
                   <w:rPr>
-                    <w:lang w:val="fr-CH"/>
+                    <w:noProof w:val="0"/>
                   </w:rPr>
                 </w:pPr>
                 <w:r>
@@ -6405,7 +6549,7 @@
                 </w:r>
                 <w:r>
                   <w:rPr>
-                    <w:lang w:val="fr-CH"/>
+                    <w:noProof w:val="0"/>
                   </w:rPr>
                   <w:instrText xml:space="preserve"> PAGE  </w:instrText>
                 </w:r>
@@ -6417,11 +6561,14 @@
                 </w:r>
                 <w:r>
                   <w:rPr>
-                    <w:lang w:val="fr-CH"/>
+                    <w:noProof w:val="0"/>
                   </w:rPr>
                   <w:t>1</w:t>
                 </w:r>
                 <w:r>
+                  <w:rPr>
+                    <w:noProof w:val="0"/>
+                  </w:rPr>
                   <w:fldChar w:fldCharType="end"/>
                 </w:r>
               </w:p>
@@ -6438,54 +6585,68 @@
                     <w:tab w:val="left" w:pos="6269"/>
                   </w:tabs>
                   <w:rPr>
-                    <w:lang w:val="fr-CH"/>
+                    <w:noProof w:val="0"/>
                   </w:rPr>
                 </w:pPr>
                 <w:r>
                   <w:rPr>
-                    <w:lang w:val="fr-CH"/>
+                    <w:noProof w:val="0"/>
                   </w:rPr>
                   <w:t>Sauvegardé</w:t>
                 </w:r>
                 <w:r>
                   <w:rPr>
-                    <w:lang w:val="fr-CH"/>
+                    <w:noProof w:val="0"/>
                   </w:rPr>
                   <w:t xml:space="preserve"> le</w:t>
                 </w:r>
                 <w:r>
                   <w:rPr>
-                    <w:lang w:val="fr-CH"/>
+                    <w:noProof w:val="0"/>
                   </w:rPr>
                   <w:t xml:space="preserve"> </w:t>
                 </w:r>
                 <w:r>
                   <w:rPr>
-                    <w:lang w:val="fr-CH"/>
+                    <w:noProof w:val="0"/>
                   </w:rPr>
                   <w:fldChar w:fldCharType="begin"/>
                 </w:r>
                 <w:r>
                   <w:rPr>
-                    <w:lang w:val="fr-CH"/>
+                    <w:noProof w:val="0"/>
                   </w:rPr>
                   <w:instrText xml:space="preserve"> SAVEDATE  \@ "dd.MM.yyyy HH:mm"  \* MERGEFORMAT </w:instrText>
                 </w:r>
                 <w:r>
                   <w:rPr>
-                    <w:lang w:val="fr-CH"/>
+                    <w:noProof w:val="0"/>
                   </w:rPr>
                   <w:fldChar w:fldCharType="separate"/>
                 </w:r>
                 <w:r>
                   <w:rPr>
-                    <w:lang w:val="fr-CH"/>
+                    <w:noProof w:val="0"/>
                   </w:rPr>
-                  <w:t>12.12.2025 14:24</w:t>
+                  <w:t xml:space="preserve">12.12.2025 </w:t>
+                </w:r>
+                <w:proofErr w:type="gramStart"/>
+                <w:r>
+                  <w:rPr>
+                    <w:noProof w:val="0"/>
+                  </w:rPr>
+                  <w:t>16:</w:t>
+                </w:r>
+                <w:proofErr w:type="gramEnd"/>
+                <w:r>
+                  <w:rPr>
+                    <w:noProof w:val="0"/>
+                  </w:rPr>
+                  <w:t>40</w:t>
                 </w:r>
                 <w:r>
                   <w:rPr>
-                    <w:lang w:val="fr-CH"/>
+                    <w:noProof w:val="0"/>
                   </w:rPr>
                   <w:fldChar w:fldCharType="end"/>
                 </w:r>
@@ -6501,7 +6662,7 @@
               <w:tab w:val="left" w:pos="6269"/>
             </w:tabs>
             <w:rPr>
-              <w:lang w:val="fr-CH"/>
+              <w:noProof w:val="0"/>
             </w:rPr>
           </w:pPr>
         </w:p>
@@ -6512,7 +6673,7 @@
     <w:pPr>
       <w:pStyle w:val="Pieddepage"/>
       <w:rPr>
-        <w:lang w:val="fr-CH"/>
+        <w:noProof w:val="0"/>
       </w:rPr>
     </w:pPr>
   </w:p>
@@ -6524,50 +6685,92 @@
   <w:p>
     <w:pPr>
       <w:pStyle w:val="Pieddepage"/>
+      <w:rPr>
+        <w:noProof w:val="0"/>
+      </w:rPr>
     </w:pPr>
     <w:r>
+      <w:rPr>
+        <w:noProof w:val="0"/>
+      </w:rPr>
       <w:fldChar w:fldCharType="begin"/>
     </w:r>
     <w:r>
+      <w:rPr>
+        <w:noProof w:val="0"/>
+      </w:rPr>
       <w:instrText xml:space="preserve"> SET PagesS2 </w:instrText>
     </w:r>
     <w:r>
+      <w:rPr>
+        <w:noProof w:val="0"/>
+      </w:rPr>
       <w:fldChar w:fldCharType="begin"/>
     </w:r>
     <w:r>
+      <w:rPr>
+        <w:noProof w:val="0"/>
+      </w:rPr>
       <w:instrText xml:space="preserve"> =</w:instrText>
     </w:r>
     <w:r>
+      <w:rPr>
+        <w:noProof w:val="0"/>
+      </w:rPr>
       <w:fldChar w:fldCharType="begin"/>
     </w:r>
     <w:r>
+      <w:rPr>
+        <w:noProof w:val="0"/>
+      </w:rPr>
       <w:instrText xml:space="preserve"> SECTIONPAGES </w:instrText>
     </w:r>
     <w:r>
+      <w:rPr>
+        <w:noProof w:val="0"/>
+      </w:rPr>
       <w:fldChar w:fldCharType="separate"/>
     </w:r>
     <w:r>
       <w:instrText>2</w:instrText>
     </w:r>
     <w:r>
+      <w:rPr>
+        <w:noProof w:val="0"/>
+      </w:rPr>
       <w:fldChar w:fldCharType="end"/>
     </w:r>
     <w:r>
+      <w:rPr>
+        <w:noProof w:val="0"/>
+      </w:rPr>
       <w:instrText xml:space="preserve"> </w:instrText>
     </w:r>
     <w:r>
+      <w:rPr>
+        <w:noProof w:val="0"/>
+      </w:rPr>
       <w:fldChar w:fldCharType="separate"/>
     </w:r>
     <w:r>
       <w:instrText>2</w:instrText>
     </w:r>
     <w:r>
+      <w:rPr>
+        <w:noProof w:val="0"/>
+      </w:rPr>
       <w:fldChar w:fldCharType="end"/>
     </w:r>
     <w:r>
+      <w:rPr>
+        <w:noProof w:val="0"/>
+      </w:rPr>
       <w:instrText xml:space="preserve"> </w:instrText>
     </w:r>
     <w:r>
+      <w:rPr>
+        <w:noProof w:val="0"/>
+      </w:rPr>
       <w:fldChar w:fldCharType="separate"/>
     </w:r>
     <w:bookmarkStart w:id="0" w:name="PagesS2"/>
@@ -6576,6 +6779,9 @@
     </w:r>
     <w:bookmarkEnd w:id="0"/>
     <w:r>
+      <w:rPr>
+        <w:noProof w:val="0"/>
+      </w:rPr>
       <w:fldChar w:fldCharType="end"/>
     </w:r>
   </w:p>
@@ -6651,7 +6857,7 @@
             <w:sdt>
               <w:sdtPr>
                 <w:rPr>
-                  <w:lang w:val="fr-CH"/>
+                  <w:noProof w:val="0"/>
                 </w:rPr>
                 <w:alias w:val="Auteur "/>
                 <w:tag w:val=""/>
@@ -6659,7 +6865,6 @@
                 <w:dataBinding w:prefixMappings="xmlns:ns0='http://purl.org/dc/elements/1.1/' xmlns:ns1='http://schemas.openxmlformats.org/package/2006/metadata/core-properties' " w:xpath="/ns1:coreProperties[1]/ns0:creator[1]" w:storeItemID="{6C3C8BC8-F283-45AE-878A-BAB7291924A1}"/>
                 <w:text/>
               </w:sdtPr>
-              <w:sdtEndPr/>
               <w:sdtContent>
                 <w:tc>
                   <w:tcPr>
@@ -6673,12 +6878,12 @@
                         <w:tab w:val="left" w:pos="6269"/>
                       </w:tabs>
                       <w:rPr>
-                        <w:lang w:val="fr-CH"/>
+                        <w:noProof w:val="0"/>
                       </w:rPr>
                     </w:pPr>
                     <w:r>
                       <w:rPr>
-                        <w:lang w:val="fr-CH"/>
+                        <w:noProof w:val="0"/>
                       </w:rPr>
                       <w:t>Projet 306</w:t>
                     </w:r>
@@ -6698,7 +6903,7 @@
                     <w:tab w:val="left" w:pos="6269"/>
                   </w:tabs>
                   <w:rPr>
-                    <w:lang w:val="fr-CH"/>
+                    <w:noProof w:val="0"/>
                   </w:rPr>
                 </w:pPr>
                 <w:r>
@@ -6708,6 +6913,9 @@
                   <w:fldChar w:fldCharType="begin"/>
                 </w:r>
                 <w:r>
+                  <w:rPr>
+                    <w:noProof w:val="0"/>
+                  </w:rPr>
                   <w:instrText xml:space="preserve"> PAGE  </w:instrText>
                 </w:r>
                 <w:r>
@@ -6717,9 +6925,15 @@
                   <w:fldChar w:fldCharType="separate"/>
                 </w:r>
                 <w:r>
+                  <w:rPr>
+                    <w:noProof w:val="0"/>
+                  </w:rPr>
                   <w:t>12</w:t>
                 </w:r>
                 <w:r>
+                  <w:rPr>
+                    <w:noProof w:val="0"/>
+                  </w:rPr>
                   <w:fldChar w:fldCharType="end"/>
                 </w:r>
               </w:p>
@@ -6736,54 +6950,56 @@
                     <w:tab w:val="left" w:pos="6269"/>
                   </w:tabs>
                   <w:rPr>
-                    <w:lang w:val="fr-CH"/>
+                    <w:noProof w:val="0"/>
                   </w:rPr>
                 </w:pPr>
                 <w:r>
                   <w:rPr>
-                    <w:lang w:val="fr-CH"/>
+                    <w:noProof w:val="0"/>
                   </w:rPr>
-                  <w:t>Sauvegardé</w:t>
+                  <w:t xml:space="preserve">Sauvegardé le </w:t>
                 </w:r>
                 <w:r>
                   <w:rPr>
-                    <w:lang w:val="fr-CH"/>
-                  </w:rPr>
-                  <w:t xml:space="preserve"> le</w:t>
-                </w:r>
-                <w:r>
-                  <w:rPr>
-                    <w:lang w:val="fr-CH"/>
-                  </w:rPr>
-                  <w:t xml:space="preserve"> </w:t>
-                </w:r>
-                <w:r>
-                  <w:rPr>
-                    <w:lang w:val="fr-CH"/>
+                    <w:noProof w:val="0"/>
                   </w:rPr>
                   <w:fldChar w:fldCharType="begin"/>
                 </w:r>
                 <w:r>
                   <w:rPr>
-                    <w:lang w:val="fr-CH"/>
+                    <w:noProof w:val="0"/>
                   </w:rPr>
                   <w:instrText xml:space="preserve"> SAVEDATE  \@ "dd.MM.yyyy HH:mm"  \* MERGEFORMAT </w:instrText>
                 </w:r>
                 <w:r>
                   <w:rPr>
-                    <w:lang w:val="fr-CH"/>
+                    <w:noProof w:val="0"/>
                   </w:rPr>
                   <w:fldChar w:fldCharType="separate"/>
                 </w:r>
                 <w:r>
                   <w:rPr>
-                    <w:lang w:val="fr-CH"/>
+                    <w:noProof w:val="0"/>
                   </w:rPr>
-                  <w:t>12.12.2025 14:24</w:t>
+                  <w:t xml:space="preserve">12.12.2025 </w:t>
+                </w:r>
+                <w:proofErr w:type="gramStart"/>
+                <w:r>
+                  <w:rPr>
+                    <w:noProof w:val="0"/>
+                  </w:rPr>
+                  <w:t>16:</w:t>
+                </w:r>
+                <w:proofErr w:type="gramEnd"/>
+                <w:r>
+                  <w:rPr>
+                    <w:noProof w:val="0"/>
+                  </w:rPr>
+                  <w:t>40</w:t>
                 </w:r>
                 <w:r>
                   <w:rPr>
-                    <w:lang w:val="fr-CH"/>
+                    <w:noProof w:val="0"/>
                   </w:rPr>
                   <w:fldChar w:fldCharType="end"/>
                 </w:r>
@@ -6795,7 +7011,7 @@
           <w:pPr>
             <w:pStyle w:val="CDBPfad"/>
             <w:rPr>
-              <w:lang w:val="fr-CH"/>
+              <w:noProof w:val="0"/>
             </w:rPr>
           </w:pPr>
         </w:p>
@@ -6805,9 +7021,6 @@
   <w:p>
     <w:pPr>
       <w:pStyle w:val="CDBPlatzhalter"/>
-      <w:rPr>
-        <w:lang w:val="fr-CH"/>
-      </w:rPr>
     </w:pPr>
   </w:p>
 </w:ftr>
@@ -6865,7 +7078,7 @@
             <w:sdt>
               <w:sdtPr>
                 <w:rPr>
-                  <w:lang w:val="fr-CH"/>
+                  <w:noProof w:val="0"/>
                 </w:rPr>
                 <w:alias w:val="Auteur "/>
                 <w:tag w:val=""/>
@@ -6873,7 +7086,6 @@
                 <w:dataBinding w:prefixMappings="xmlns:ns0='http://purl.org/dc/elements/1.1/' xmlns:ns1='http://schemas.openxmlformats.org/package/2006/metadata/core-properties' " w:xpath="/ns1:coreProperties[1]/ns0:creator[1]" w:storeItemID="{6C3C8BC8-F283-45AE-878A-BAB7291924A1}"/>
                 <w:text/>
               </w:sdtPr>
-              <w:sdtEndPr/>
               <w:sdtContent>
                 <w:tc>
                   <w:tcPr>
@@ -6887,12 +7099,12 @@
                         <w:tab w:val="left" w:pos="6269"/>
                       </w:tabs>
                       <w:rPr>
-                        <w:lang w:val="fr-CH"/>
+                        <w:noProof w:val="0"/>
                       </w:rPr>
                     </w:pPr>
                     <w:r>
                       <w:rPr>
-                        <w:lang w:val="fr-CH"/>
+                        <w:noProof w:val="0"/>
                       </w:rPr>
                       <w:t>Projet 306</w:t>
                     </w:r>
@@ -6912,7 +7124,7 @@
                     <w:tab w:val="left" w:pos="6269"/>
                   </w:tabs>
                   <w:rPr>
-                    <w:lang w:val="fr-CH"/>
+                    <w:noProof w:val="0"/>
                   </w:rPr>
                 </w:pPr>
                 <w:r>
@@ -6922,6 +7134,9 @@
                   <w:fldChar w:fldCharType="begin"/>
                 </w:r>
                 <w:r>
+                  <w:rPr>
+                    <w:noProof w:val="0"/>
+                  </w:rPr>
                   <w:instrText xml:space="preserve"> PAGE  </w:instrText>
                 </w:r>
                 <w:r>
@@ -6931,9 +7146,15 @@
                   <w:fldChar w:fldCharType="separate"/>
                 </w:r>
                 <w:r>
+                  <w:rPr>
+                    <w:noProof w:val="0"/>
+                  </w:rPr>
                   <w:t>2</w:t>
                 </w:r>
                 <w:r>
+                  <w:rPr>
+                    <w:noProof w:val="0"/>
+                  </w:rPr>
                   <w:fldChar w:fldCharType="end"/>
                 </w:r>
               </w:p>
@@ -6950,54 +7171,56 @@
                     <w:tab w:val="left" w:pos="6269"/>
                   </w:tabs>
                   <w:rPr>
-                    <w:lang w:val="fr-CH"/>
+                    <w:noProof w:val="0"/>
                   </w:rPr>
                 </w:pPr>
                 <w:r>
                   <w:rPr>
-                    <w:lang w:val="fr-CH"/>
+                    <w:noProof w:val="0"/>
                   </w:rPr>
-                  <w:t>Sauvegardé</w:t>
+                  <w:t xml:space="preserve">Sauvegardé le </w:t>
                 </w:r>
                 <w:r>
                   <w:rPr>
-                    <w:lang w:val="fr-CH"/>
-                  </w:rPr>
-                  <w:t xml:space="preserve"> le</w:t>
-                </w:r>
-                <w:r>
-                  <w:rPr>
-                    <w:lang w:val="fr-CH"/>
-                  </w:rPr>
-                  <w:t xml:space="preserve"> </w:t>
-                </w:r>
-                <w:r>
-                  <w:rPr>
-                    <w:lang w:val="fr-CH"/>
+                    <w:noProof w:val="0"/>
                   </w:rPr>
                   <w:fldChar w:fldCharType="begin"/>
                 </w:r>
                 <w:r>
                   <w:rPr>
-                    <w:lang w:val="fr-CH"/>
+                    <w:noProof w:val="0"/>
                   </w:rPr>
                   <w:instrText xml:space="preserve"> SAVEDATE  \@ "dd.MM.yyyy HH:mm"  \* MERGEFORMAT </w:instrText>
                 </w:r>
                 <w:r>
                   <w:rPr>
-                    <w:lang w:val="fr-CH"/>
+                    <w:noProof w:val="0"/>
                   </w:rPr>
                   <w:fldChar w:fldCharType="separate"/>
                 </w:r>
                 <w:r>
                   <w:rPr>
-                    <w:lang w:val="fr-CH"/>
+                    <w:noProof w:val="0"/>
                   </w:rPr>
-                  <w:t>12.12.2025 14:24</w:t>
+                  <w:t xml:space="preserve">12.12.2025 </w:t>
+                </w:r>
+                <w:proofErr w:type="gramStart"/>
+                <w:r>
+                  <w:rPr>
+                    <w:noProof w:val="0"/>
+                  </w:rPr>
+                  <w:t>16:</w:t>
+                </w:r>
+                <w:proofErr w:type="gramEnd"/>
+                <w:r>
+                  <w:rPr>
+                    <w:noProof w:val="0"/>
+                  </w:rPr>
+                  <w:t>40</w:t>
                 </w:r>
                 <w:r>
                   <w:rPr>
-                    <w:lang w:val="fr-CH"/>
+                    <w:noProof w:val="0"/>
                   </w:rPr>
                   <w:fldChar w:fldCharType="end"/>
                 </w:r>
@@ -7013,18 +7236,18 @@
               <w:tab w:val="left" w:pos="6269"/>
             </w:tabs>
             <w:rPr>
-              <w:lang w:val="fr-CH"/>
+              <w:noProof w:val="0"/>
             </w:rPr>
           </w:pPr>
           <w:r>
             <w:rPr>
-              <w:lang w:val="fr-CH"/>
+              <w:noProof w:val="0"/>
             </w:rPr>
             <w:tab/>
           </w:r>
           <w:r>
             <w:rPr>
-              <w:lang w:val="fr-CH"/>
+              <w:noProof w:val="0"/>
             </w:rPr>
             <w:tab/>
           </w:r>
@@ -7035,9 +7258,6 @@
   <w:p>
     <w:pPr>
       <w:pStyle w:val="CDBPlatzhalter"/>
-      <w:rPr>
-        <w:lang w:val="fr-CH"/>
-      </w:rPr>
     </w:pPr>
   </w:p>
 </w:ftr>
@@ -7101,31 +7321,23 @@
           <w:pPr>
             <w:pStyle w:val="CDBTitelFolgeseiten"/>
             <w:rPr>
-              <w:lang w:val="fr-CH"/>
+              <w:noProof w:val="0"/>
             </w:rPr>
           </w:pPr>
           <w:r>
             <w:rPr>
+              <w:noProof w:val="0"/>
               <w:sz w:val="22"/>
-              <w:lang w:val="fr-CH"/>
             </w:rPr>
             <w:t xml:space="preserve">ICT-FR : </w:t>
           </w:r>
           <w:r>
             <w:rPr>
               <w:b w:val="0"/>
+              <w:noProof w:val="0"/>
               <w:sz w:val="22"/>
-              <w:lang w:val="fr-CH"/>
             </w:rPr>
-            <w:t>TPI 20</w:t>
-          </w:r>
-          <w:r>
-            <w:rPr>
-              <w:b w:val="0"/>
-              <w:sz w:val="22"/>
-              <w:lang w:val="fr-CH"/>
-            </w:rPr>
-            <w:t>25</w:t>
+            <w:t>TPI 2025</w:t>
           </w:r>
         </w:p>
       </w:tc>
@@ -7134,9 +7346,6 @@
   <w:p>
     <w:pPr>
       <w:pStyle w:val="CDBPlatzhalter"/>
-      <w:rPr>
-        <w:lang w:val="fr-CH"/>
-      </w:rPr>
     </w:pPr>
   </w:p>
 </w:hdr>
@@ -7148,15 +7357,16 @@
     <w:pPr>
       <w:pStyle w:val="CDBTitelFolgeseiten"/>
       <w:rPr>
-        <w:lang w:val="fr-CH"/>
+        <w:noProof w:val="0"/>
       </w:rPr>
     </w:pPr>
     <w:r>
       <w:rPr>
         <w:b w:val="0"/>
+        <w:noProof w:val="0"/>
         <w:spacing w:val="20"/>
         <w:sz w:val="28"/>
-        <w:lang w:val="fr-CH" w:eastAsia="fr-CH"/>
+        <w:lang w:eastAsia="fr-CH"/>
       </w:rPr>
       <w:drawing>
         <wp:anchor distT="0" distB="0" distL="114300" distR="114300" simplePos="0" relativeHeight="251662336" behindDoc="0" locked="0" layoutInCell="1" allowOverlap="1" wp14:anchorId="1FE1A1F4" wp14:editId="18A0665B">
@@ -7216,26 +7426,18 @@
     </w:r>
     <w:r>
       <w:rPr>
+        <w:noProof w:val="0"/>
         <w:sz w:val="22"/>
-        <w:lang w:val="fr-CH"/>
       </w:rPr>
       <w:t xml:space="preserve">ICT-FR : </w:t>
     </w:r>
     <w:r>
       <w:rPr>
         <w:b w:val="0"/>
+        <w:noProof w:val="0"/>
         <w:sz w:val="22"/>
-        <w:lang w:val="fr-CH"/>
       </w:rPr>
-      <w:t>TPI 20</w:t>
-    </w:r>
-    <w:r>
-      <w:rPr>
-        <w:b w:val="0"/>
-        <w:sz w:val="22"/>
-        <w:lang w:val="fr-CH"/>
-      </w:rPr>
-      <w:t>25</w:t>
+      <w:t>TPI 2025</w:t>
     </w:r>
   </w:p>
   <w:p>
@@ -7244,6 +7446,9 @@
       <w:tabs>
         <w:tab w:val="left" w:pos="5550"/>
       </w:tabs>
+      <w:rPr>
+        <w:noProof w:val="0"/>
+      </w:rPr>
     </w:pPr>
   </w:p>
 </w:hdr>
@@ -9132,7 +9337,7 @@
     <w:rPr>
       <w:rFonts w:ascii="Arial" w:hAnsi="Arial"/>
       <w:szCs w:val="24"/>
-      <w:lang w:eastAsia="de-DE"/>
+      <w:lang w:val="fr-CH" w:eastAsia="de-DE"/>
     </w:rPr>
   </w:style>
   <w:style w:type="paragraph" w:styleId="Titre1">
@@ -9160,7 +9365,6 @@
       <w:b/>
       <w:bCs/>
       <w:sz w:val="36"/>
-      <w:lang w:val="fr-CH"/>
     </w:rPr>
   </w:style>
   <w:style w:type="paragraph" w:styleId="Titre2">
@@ -9186,7 +9390,6 @@
       <w:b/>
       <w:bCs/>
       <w:sz w:val="28"/>
-      <w:lang w:val="fr-CH"/>
     </w:rPr>
   </w:style>
   <w:style w:type="paragraph" w:styleId="Titre3">
@@ -9210,7 +9413,6 @@
       <w:b/>
       <w:bCs/>
       <w:sz w:val="24"/>
-      <w:lang w:val="fr-CH"/>
     </w:rPr>
   </w:style>
   <w:style w:type="paragraph" w:styleId="Titre4">
@@ -9235,7 +9437,6 @@
       <w:bCs/>
       <w:sz w:val="22"/>
       <w:szCs w:val="28"/>
-      <w:lang w:val="fr-CH"/>
     </w:rPr>
   </w:style>
   <w:style w:type="paragraph" w:styleId="Titre5">
@@ -9343,7 +9544,6 @@
   <w:style w:type="character" w:default="1" w:styleId="Policepardfaut">
     <w:name w:val="Default Paragraph Font"/>
     <w:uiPriority w:val="1"/>
-    <w:semiHidden/>
     <w:unhideWhenUsed/>
   </w:style>
   <w:style w:type="table" w:default="1" w:styleId="TableauNormal">
@@ -9633,7 +9833,7 @@
       <w:spacing w:before="40" w:after="40"/>
     </w:pPr>
     <w:rPr>
-      <w:lang w:val="fr-CH" w:eastAsia="en-US"/>
+      <w:lang w:eastAsia="en-US"/>
     </w:rPr>
   </w:style>
   <w:style w:type="paragraph" w:styleId="TM1">
@@ -9754,7 +9954,6 @@
     <w:rPr>
       <w:rFonts w:cs="Arial"/>
       <w:sz w:val="22"/>
-      <w:lang w:val="fr-CH"/>
     </w:rPr>
   </w:style>
   <w:style w:type="paragraph" w:customStyle="1" w:styleId="BITBullet2">
@@ -9813,9 +10012,6 @@
       <w:spacing w:before="40" w:after="40"/>
       <w:ind w:left="357" w:hanging="357"/>
     </w:pPr>
-    <w:rPr>
-      <w:lang w:val="fr-CH"/>
-    </w:rPr>
   </w:style>
   <w:style w:type="paragraph" w:customStyle="1" w:styleId="CDBTitelFolgeseiten">
     <w:name w:val="CDB_TitelFolgeseiten"/>
@@ -10164,7 +10360,7 @@
       <w:rFonts w:eastAsiaTheme="minorHAnsi" w:cstheme="minorBidi"/>
       <w:sz w:val="24"/>
       <w:szCs w:val="22"/>
-      <w:lang w:val="fr-CH" w:eastAsia="en-US"/>
+      <w:lang w:eastAsia="en-US"/>
     </w:rPr>
   </w:style>
   <w:style w:type="character" w:customStyle="1" w:styleId="Titre3Car">
@@ -10390,7 +10586,7 @@
     <w:rPr>
       <w:rFonts w:ascii="Times New Roman" w:hAnsi="Times New Roman"/>
       <w:sz w:val="24"/>
-      <w:lang w:val="fr-CH" w:eastAsia="fr-CH"/>
+      <w:lang w:eastAsia="fr-CH"/>
     </w:rPr>
   </w:style>
   <w:style w:type="character" w:styleId="lev">
@@ -10664,6 +10860,8 @@
     <w:rsid w:val="00831DD5"/>
     <w:rsid w:val="008351A8"/>
     <w:rsid w:val="008E6739"/>
+    <w:rsid w:val="0091408A"/>
+    <w:rsid w:val="0091590E"/>
     <w:rsid w:val="009777EB"/>
     <w:rsid w:val="00A22FB8"/>
     <w:rsid w:val="00A30BED"/>

</xml_diff>

<commit_message>
Update documentatin - daily - diagrammes
</commit_message>
<xml_diff>
--- a/documentation/3_Documentation_Projet.docx
+++ b/documentation/3_Documentation_Projet.docx
@@ -4625,10 +4625,149 @@
     </w:p>
     <w:p>
       <w:pPr>
+        <w:pStyle w:val="BITTextkrper"/>
+        <w:rPr>
+          <w:lang w:val="fr-CH"/>
+        </w:rPr>
+      </w:pPr>
+      <w:r>
+        <w:rPr>
+          <w:lang w:val="fr-CH"/>
+        </w:rPr>
+        <w:drawing>
+          <wp:anchor distT="0" distB="0" distL="114300" distR="114300" simplePos="0" relativeHeight="251658240" behindDoc="0" locked="0" layoutInCell="1" allowOverlap="1" wp14:anchorId="0D913F04" wp14:editId="43DC8F2B">
+            <wp:simplePos x="0" y="0"/>
+            <wp:positionH relativeFrom="margin">
+              <wp:posOffset>-622935</wp:posOffset>
+            </wp:positionH>
+            <wp:positionV relativeFrom="paragraph">
+              <wp:posOffset>303530</wp:posOffset>
+            </wp:positionV>
+            <wp:extent cx="6858000" cy="7080250"/>
+            <wp:effectExtent l="0" t="0" r="0" b="6350"/>
+            <wp:wrapTopAndBottom/>
+            <wp:docPr id="1972001311" name="Image 1" descr="Une image contenant texte, diagramme, capture d’écran, Plan&#10;&#10;Le contenu généré par l’IA peut être incorrect."/>
+            <wp:cNvGraphicFramePr>
+              <a:graphicFrameLocks xmlns:a="http://schemas.openxmlformats.org/drawingml/2006/main" noChangeAspect="1"/>
+            </wp:cNvGraphicFramePr>
+            <a:graphic xmlns:a="http://schemas.openxmlformats.org/drawingml/2006/main">
+              <a:graphicData uri="http://schemas.openxmlformats.org/drawingml/2006/picture">
+                <pic:pic xmlns:pic="http://schemas.openxmlformats.org/drawingml/2006/picture">
+                  <pic:nvPicPr>
+                    <pic:cNvPr id="1972001311" name="Image 1" descr="Une image contenant texte, diagramme, capture d’écran, Plan&#10;&#10;Le contenu généré par l’IA peut être incorrect."/>
+                    <pic:cNvPicPr/>
+                  </pic:nvPicPr>
+                  <pic:blipFill>
+                    <a:blip r:embed="rId11">
+                      <a:extLst>
+                        <a:ext uri="{28A0092B-C50C-407E-A947-70E740481C1C}">
+                          <a14:useLocalDpi xmlns:a14="http://schemas.microsoft.com/office/drawing/2010/main" val="0"/>
+                        </a:ext>
+                      </a:extLst>
+                    </a:blip>
+                    <a:stretch>
+                      <a:fillRect/>
+                    </a:stretch>
+                  </pic:blipFill>
+                  <pic:spPr>
+                    <a:xfrm>
+                      <a:off x="0" y="0"/>
+                      <a:ext cx="6858000" cy="7080250"/>
+                    </a:xfrm>
+                    <a:prstGeom prst="rect">
+                      <a:avLst/>
+                    </a:prstGeom>
+                  </pic:spPr>
+                </pic:pic>
+              </a:graphicData>
+            </a:graphic>
+            <wp14:sizeRelH relativeFrom="margin">
+              <wp14:pctWidth>0</wp14:pctWidth>
+            </wp14:sizeRelH>
+            <wp14:sizeRelV relativeFrom="margin">
+              <wp14:pctHeight>0</wp14:pctHeight>
+            </wp14:sizeRelV>
+          </wp:anchor>
+        </w:drawing>
+      </w:r>
+      <w:r>
+        <w:rPr>
+          <w:lang w:val="fr-CH"/>
+        </w:rPr>
+        <w:t xml:space="preserve">Voici notre use case pour le projet </w:t>
+      </w:r>
+      <w:proofErr w:type="spellStart"/>
+      <w:r>
+        <w:rPr>
+          <w:lang w:val="fr-CH"/>
+        </w:rPr>
+        <w:t>SpeloeThink</w:t>
+      </w:r>
+      <w:proofErr w:type="spellEnd"/>
+      <w:r>
+        <w:rPr>
+          <w:lang w:val="fr-CH"/>
+        </w:rPr>
+        <w:t> :</w:t>
+      </w:r>
+    </w:p>
+    <w:p>
+      <w:pPr>
+        <w:pStyle w:val="BITTextkrper"/>
+        <w:rPr>
+          <w:lang w:val="fr-CH"/>
+        </w:rPr>
+      </w:pPr>
+    </w:p>
+    <w:p>
+      <w:pPr>
         <w:pStyle w:val="Titre3"/>
       </w:pPr>
       <w:r>
+        <w:lastRenderedPageBreak/>
         <w:t>Acteurs</w:t>
+      </w:r>
+    </w:p>
+    <w:p>
+      <w:pPr>
+        <w:pStyle w:val="BITTextkrper"/>
+        <w:rPr>
+          <w:lang w:val="fr-CH"/>
+        </w:rPr>
+      </w:pPr>
+      <w:r>
+        <w:rPr>
+          <w:lang w:val="fr-CH"/>
+        </w:rPr>
+        <w:t>Il y a d’abord le visiteur, qui peut se connecter à l’application.</w:t>
+      </w:r>
+      <w:r>
+        <w:rPr>
+          <w:lang w:val="fr-CH"/>
+        </w:rPr>
+        <w:br/>
+        <w:t>Ensuite, le user est un utilisateur connecté à l’application ; il peut regarder la vidéo du robot envoyée par le serveur.</w:t>
+      </w:r>
+      <w:r>
+        <w:rPr>
+          <w:lang w:val="fr-CH"/>
+        </w:rPr>
+        <w:br/>
+        <w:t>Enfin, la manette (</w:t>
+      </w:r>
+      <w:proofErr w:type="spellStart"/>
+      <w:r>
+        <w:rPr>
+          <w:lang w:val="fr-CH"/>
+        </w:rPr>
+        <w:t>controller</w:t>
+      </w:r>
+      <w:proofErr w:type="spellEnd"/>
+      <w:r>
+        <w:rPr>
+          <w:lang w:val="fr-CH"/>
+        </w:rPr>
+        <w:t>) permet de piloter le robot en envoyant des commandes au serveur.</w:t>
       </w:r>
     </w:p>
     <w:p>
@@ -6332,10 +6471,10 @@
       </w:r>
     </w:p>
     <w:sectPr>
-      <w:headerReference w:type="default" r:id="rId11"/>
-      <w:footerReference w:type="default" r:id="rId12"/>
-      <w:headerReference w:type="first" r:id="rId13"/>
-      <w:footerReference w:type="first" r:id="rId14"/>
+      <w:headerReference w:type="default" r:id="rId12"/>
+      <w:footerReference w:type="default" r:id="rId13"/>
+      <w:headerReference w:type="first" r:id="rId14"/>
+      <w:footerReference w:type="first" r:id="rId15"/>
       <w:pgSz w:w="11906" w:h="16838" w:code="9"/>
       <w:pgMar w:top="1861" w:right="1134" w:bottom="907" w:left="1701" w:header="851" w:footer="340" w:gutter="0"/>
       <w:cols w:space="708"/>
@@ -6440,6 +6579,7 @@
                 <w:dataBinding w:prefixMappings="xmlns:ns0='http://purl.org/dc/elements/1.1/' xmlns:ns1='http://schemas.openxmlformats.org/package/2006/metadata/core-properties' " w:xpath="/ns1:coreProperties[1]/ns0:creator[1]" w:storeItemID="{6C3C8BC8-F283-45AE-878A-BAB7291924A1}"/>
                 <w:text/>
               </w:sdtPr>
+              <w:sdtEndPr/>
               <w:sdtContent>
                 <w:tc>
                   <w:tcPr>
@@ -6565,7 +6705,7 @@
                   <w:fldChar w:fldCharType="separate"/>
                 </w:r>
                 <w:r>
-                  <w:t>18.12.2025 14:03</w:t>
+                  <w:t>19.12.2025 08:43</w:t>
                 </w:r>
                 <w:r>
                   <w:rPr>
@@ -6788,6 +6928,7 @@
                 <w:dataBinding w:prefixMappings="xmlns:ns0='http://purl.org/dc/elements/1.1/' xmlns:ns1='http://schemas.openxmlformats.org/package/2006/metadata/core-properties' " w:xpath="/ns1:coreProperties[1]/ns0:creator[1]" w:storeItemID="{6C3C8BC8-F283-45AE-878A-BAB7291924A1}"/>
                 <w:text/>
               </w:sdtPr>
+              <w:sdtEndPr/>
               <w:sdtContent>
                 <w:tc>
                   <w:tcPr>
@@ -6901,7 +7042,7 @@
                   <w:fldChar w:fldCharType="separate"/>
                 </w:r>
                 <w:r>
-                  <w:t>18.12.2025 14:03</w:t>
+                  <w:t>19.12.2025 08:43</w:t>
                 </w:r>
                 <w:r>
                   <w:rPr>
@@ -6992,6 +7133,7 @@
                 <w:dataBinding w:prefixMappings="xmlns:ns0='http://purl.org/dc/elements/1.1/' xmlns:ns1='http://schemas.openxmlformats.org/package/2006/metadata/core-properties' " w:xpath="/ns1:coreProperties[1]/ns0:creator[1]" w:storeItemID="{6C3C8BC8-F283-45AE-878A-BAB7291924A1}"/>
                 <w:text/>
               </w:sdtPr>
+              <w:sdtEndPr/>
               <w:sdtContent>
                 <w:tc>
                   <w:tcPr>
@@ -7105,7 +7247,7 @@
                   <w:fldChar w:fldCharType="separate"/>
                 </w:r>
                 <w:r>
-                  <w:t>18.12.2025 14:03</w:t>
+                  <w:t>19.12.2025 08:43</w:t>
                 </w:r>
                 <w:r>
                   <w:rPr>
@@ -9424,7 +9566,6 @@
   <w:style w:type="character" w:default="1" w:styleId="Policepardfaut">
     <w:name w:val="Default Paragraph Font"/>
     <w:uiPriority w:val="1"/>
-    <w:semiHidden/>
     <w:unhideWhenUsed/>
   </w:style>
   <w:style w:type="table" w:default="1" w:styleId="TableauNormal">
@@ -10738,6 +10879,7 @@
     <w:rsid w:val="006552E9"/>
     <w:rsid w:val="00717460"/>
     <w:rsid w:val="007C0826"/>
+    <w:rsid w:val="0081767F"/>
     <w:rsid w:val="0082647C"/>
     <w:rsid w:val="00831DD5"/>
     <w:rsid w:val="008351A8"/>

</xml_diff>